<commit_message>
Report ready for final checkover
</commit_message>
<xml_diff>
--- a/Coursework/Report.docx
+++ b/Coursework/Report.docx
@@ -38,12 +38,21 @@
           <w:sz w:val="24"/>
         </w:rPr>
       </w:pPr>
-      <w:r>
-        <w:rPr>
-          <w:b/>
-          <w:sz w:val="24"/>
-        </w:rPr>
-        <w:t>Thavisha Tennakoon</w:t>
+      <w:proofErr w:type="spellStart"/>
+      <w:r>
+        <w:rPr>
+          <w:b/>
+          <w:sz w:val="24"/>
+        </w:rPr>
+        <w:t>Thavisha</w:t>
+      </w:r>
+      <w:proofErr w:type="spellEnd"/>
+      <w:r>
+        <w:rPr>
+          <w:b/>
+          <w:sz w:val="24"/>
+        </w:rPr>
+        <w:t xml:space="preserve"> Tennakoon</w:t>
       </w:r>
     </w:p>
     <w:p>
@@ -85,8 +94,6 @@
       <w:r>
         <w:t>neighbouring pixels, algorithm</w:t>
       </w:r>
-      <w:bookmarkStart w:id="0" w:name="_GoBack"/>
-      <w:bookmarkEnd w:id="0"/>
       <w:r>
         <w:t>.</w:t>
       </w:r>
@@ -235,8 +242,13 @@
         <w:t>stated by</w:t>
       </w:r>
       <w:r>
-        <w:t xml:space="preserve"> Rolf Adams and Leanne Bischof</w:t>
-      </w:r>
+        <w:t xml:space="preserve"> Rolf Adams and Leanne </w:t>
+      </w:r>
+      <w:proofErr w:type="spellStart"/>
+      <w:r>
+        <w:t>Bischof</w:t>
+      </w:r>
+      <w:proofErr w:type="spellEnd"/>
       <w:r>
         <w:t>.</w:t>
       </w:r>
@@ -311,6 +323,13 @@
       </w:r>
     </w:p>
     <w:p>
+      <w:pPr>
+        <w:rPr>
+          <w:noProof/>
+        </w:rPr>
+      </w:pPr>
+    </w:p>
+    <w:p>
       <w:r>
         <w:t xml:space="preserve">• First, if there are no values selected for the initial seed, a figure window will </w:t>
       </w:r>
@@ -348,10 +367,18 @@
     </w:p>
     <w:p>
       <w:r>
-        <w:t>• Grow one</w:t>
-      </w:r>
-      <w:r>
-        <w:t xml:space="preserve"> pixel </w:t>
+        <w:t xml:space="preserve">• Grow </w:t>
+      </w:r>
+      <w:proofErr w:type="gramStart"/>
+      <w:r>
+        <w:t>one</w:t>
+      </w:r>
+      <w:r>
+        <w:t xml:space="preserve"> pixel</w:t>
+      </w:r>
+      <w:proofErr w:type="gramEnd"/>
+      <w:r>
+        <w:t xml:space="preserve"> </w:t>
       </w:r>
       <w:r>
         <w:t>seed and</w:t>
@@ -411,7 +438,7 @@
         <w:t>’. The tolerance level is at 0.2</w:t>
       </w:r>
       <w:r>
-        <w:t>.</w:t>
+        <w:t xml:space="preserve"> (For figure 3 it is 0.3).</w:t>
       </w:r>
       <w:r>
         <w:t xml:space="preserve"> The seed is manually selected by clicking the middle of the image.</w:t>
@@ -423,18 +450,18 @@
           <w:noProof/>
         </w:rPr>
         <w:drawing>
-          <wp:anchor distT="0" distB="0" distL="114300" distR="114300" simplePos="0" relativeHeight="251670528" behindDoc="1" locked="0" layoutInCell="1" allowOverlap="1">
+          <wp:anchor distT="0" distB="0" distL="114300" distR="114300" simplePos="0" relativeHeight="251676672" behindDoc="1" locked="0" layoutInCell="1" allowOverlap="1">
             <wp:simplePos x="0" y="0"/>
             <wp:positionH relativeFrom="column">
-              <wp:posOffset>1304925</wp:posOffset>
+              <wp:posOffset>1285875</wp:posOffset>
             </wp:positionH>
             <wp:positionV relativeFrom="paragraph">
-              <wp:posOffset>217805</wp:posOffset>
+              <wp:posOffset>113030</wp:posOffset>
             </wp:positionV>
-            <wp:extent cx="1304925" cy="1494883"/>
+            <wp:extent cx="1352550" cy="1545988"/>
             <wp:effectExtent l="0" t="0" r="0" b="0"/>
             <wp:wrapNone/>
-            <wp:docPr id="13" name="Picture 13"/>
+            <wp:docPr id="19" name="Picture 19"/>
             <wp:cNvGraphicFramePr>
               <a:graphicFrameLocks xmlns:a="http://schemas.openxmlformats.org/drawingml/2006/main" noChangeAspect="1"/>
             </wp:cNvGraphicFramePr>
@@ -442,7 +469,7 @@
               <a:graphicData uri="http://schemas.openxmlformats.org/drawingml/2006/picture">
                 <pic:pic xmlns:pic="http://schemas.openxmlformats.org/drawingml/2006/picture">
                   <pic:nvPicPr>
-                    <pic:cNvPr id="0" name="Picture 25"/>
+                    <pic:cNvPr id="0" name="Picture 37"/>
                     <pic:cNvPicPr>
                       <a:picLocks noChangeAspect="1" noChangeArrowheads="1"/>
                     </pic:cNvPicPr>
@@ -455,13 +482,13 @@
                         </a:ext>
                       </a:extLst>
                     </a:blip>
-                    <a:srcRect l="10470" t="3420" r="10754" b="8172"/>
+                    <a:srcRect l="10304" t="3745" r="10754" b="7847"/>
                     <a:stretch/>
                   </pic:blipFill>
                   <pic:spPr bwMode="auto">
                     <a:xfrm>
                       <a:off x="0" y="0"/>
-                      <a:ext cx="1304925" cy="1494883"/>
+                      <a:ext cx="1355047" cy="1548842"/>
                     </a:xfrm>
                     <a:prstGeom prst="rect">
                       <a:avLst/>
@@ -663,24 +690,30 @@
       </w:pPr>
     </w:p>
     <w:p>
-      <w:r>
+      <w:pPr>
         <w:rPr>
           <w:noProof/>
         </w:rPr>
-        <w:lastRenderedPageBreak/>
+      </w:pPr>
+    </w:p>
+    <w:p>
+      <w:r>
+        <w:rPr>
+          <w:noProof/>
+        </w:rPr>
         <w:drawing>
-          <wp:anchor distT="0" distB="0" distL="114300" distR="114300" simplePos="0" relativeHeight="251671552" behindDoc="1" locked="0" layoutInCell="1" allowOverlap="1">
+          <wp:anchor distT="0" distB="0" distL="114300" distR="114300" simplePos="0" relativeHeight="251677696" behindDoc="1" locked="0" layoutInCell="1" allowOverlap="1">
             <wp:simplePos x="0" y="0"/>
-            <wp:positionH relativeFrom="column">
-              <wp:posOffset>1285875</wp:posOffset>
+            <wp:positionH relativeFrom="margin">
+              <wp:posOffset>1323975</wp:posOffset>
             </wp:positionH>
             <wp:positionV relativeFrom="paragraph">
-              <wp:posOffset>8889</wp:posOffset>
+              <wp:posOffset>9525</wp:posOffset>
             </wp:positionV>
-            <wp:extent cx="1323975" cy="1667005"/>
-            <wp:effectExtent l="0" t="0" r="0" b="9525"/>
+            <wp:extent cx="1289977" cy="1638300"/>
+            <wp:effectExtent l="0" t="0" r="5715" b="0"/>
             <wp:wrapNone/>
-            <wp:docPr id="14" name="Picture 14"/>
+            <wp:docPr id="20" name="Picture 20"/>
             <wp:cNvGraphicFramePr>
               <a:graphicFrameLocks xmlns:a="http://schemas.openxmlformats.org/drawingml/2006/main" noChangeAspect="1"/>
             </wp:cNvGraphicFramePr>
@@ -688,7 +721,7 @@
               <a:graphicData uri="http://schemas.openxmlformats.org/drawingml/2006/picture">
                 <pic:pic xmlns:pic="http://schemas.openxmlformats.org/drawingml/2006/picture">
                   <pic:nvPicPr>
-                    <pic:cNvPr id="0" name="Picture 27"/>
+                    <pic:cNvPr id="0" name="Picture 39"/>
                     <pic:cNvPicPr>
                       <a:picLocks noChangeAspect="1" noChangeArrowheads="1"/>
                     </pic:cNvPicPr>
@@ -701,13 +734,13 @@
                         </a:ext>
                       </a:extLst>
                     </a:blip>
-                    <a:srcRect l="13463" t="4337" r="13410" b="9861"/>
+                    <a:srcRect l="13296" t="4181" r="14075" b="9861"/>
                     <a:stretch/>
                   </pic:blipFill>
                   <pic:spPr bwMode="auto">
                     <a:xfrm>
                       <a:off x="0" y="0"/>
-                      <a:ext cx="1329848" cy="1674400"/>
+                      <a:ext cx="1289977" cy="1638300"/>
                     </a:xfrm>
                     <a:prstGeom prst="rect">
                       <a:avLst/>
@@ -895,23 +928,30 @@
       </w:pPr>
     </w:p>
     <w:p>
-      <w:r>
+      <w:pPr>
         <w:rPr>
           <w:noProof/>
         </w:rPr>
+      </w:pPr>
+    </w:p>
+    <w:p>
+      <w:r>
+        <w:rPr>
+          <w:noProof/>
+        </w:rPr>
         <w:drawing>
-          <wp:anchor distT="0" distB="0" distL="114300" distR="114300" simplePos="0" relativeHeight="251672576" behindDoc="1" locked="0" layoutInCell="1" allowOverlap="1" wp14:anchorId="1B92928E">
+          <wp:anchor distT="0" distB="0" distL="114300" distR="114300" simplePos="0" relativeHeight="251678720" behindDoc="1" locked="0" layoutInCell="1" allowOverlap="1">
             <wp:simplePos x="0" y="0"/>
             <wp:positionH relativeFrom="margin">
-              <wp:posOffset>1671320</wp:posOffset>
+              <wp:posOffset>1762125</wp:posOffset>
             </wp:positionH>
             <wp:positionV relativeFrom="paragraph">
-              <wp:posOffset>10160</wp:posOffset>
+              <wp:posOffset>10795</wp:posOffset>
             </wp:positionV>
-            <wp:extent cx="2324100" cy="996295"/>
+            <wp:extent cx="2160420" cy="952500"/>
             <wp:effectExtent l="0" t="0" r="0" b="0"/>
             <wp:wrapNone/>
-            <wp:docPr id="15" name="Picture 15"/>
+            <wp:docPr id="21" name="Picture 21"/>
             <wp:cNvGraphicFramePr>
               <a:graphicFrameLocks xmlns:a="http://schemas.openxmlformats.org/drawingml/2006/main" noChangeAspect="1"/>
             </wp:cNvGraphicFramePr>
@@ -919,7 +959,7 @@
               <a:graphicData uri="http://schemas.openxmlformats.org/drawingml/2006/picture">
                 <pic:pic xmlns:pic="http://schemas.openxmlformats.org/drawingml/2006/picture">
                   <pic:nvPicPr>
-                    <pic:cNvPr id="0" name="Picture 29"/>
+                    <pic:cNvPr id="0" name="Picture 41"/>
                     <pic:cNvPicPr>
                       <a:picLocks noChangeAspect="1" noChangeArrowheads="1"/>
                     </pic:cNvPicPr>
@@ -932,13 +972,13 @@
                         </a:ext>
                       </a:extLst>
                     </a:blip>
-                    <a:srcRect l="5235" t="3910" r="5193" b="10078"/>
+                    <a:srcRect l="6771" t="5871" r="4554" b="6556"/>
                     <a:stretch/>
                   </pic:blipFill>
                   <pic:spPr bwMode="auto">
                     <a:xfrm>
                       <a:off x="0" y="0"/>
-                      <a:ext cx="2324100" cy="996295"/>
+                      <a:ext cx="2160420" cy="952500"/>
                     </a:xfrm>
                     <a:prstGeom prst="rect">
                       <a:avLst/>
@@ -1122,23 +1162,30 @@
           <w:b/>
         </w:rPr>
       </w:pPr>
+    </w:p>
+    <w:p>
+      <w:pPr>
+        <w:rPr>
+          <w:b/>
+        </w:rPr>
+      </w:pPr>
       <w:r>
         <w:rPr>
           <w:noProof/>
         </w:rPr>
         <w:drawing>
-          <wp:anchor distT="0" distB="0" distL="114300" distR="114300" simplePos="0" relativeHeight="251673600" behindDoc="1" locked="0" layoutInCell="1" allowOverlap="1" wp14:anchorId="7A3B3C54">
+          <wp:anchor distT="0" distB="0" distL="114300" distR="114300" simplePos="0" relativeHeight="251679744" behindDoc="1" locked="0" layoutInCell="1" allowOverlap="1">
             <wp:simplePos x="0" y="0"/>
             <wp:positionH relativeFrom="margin">
-              <wp:posOffset>1895475</wp:posOffset>
+              <wp:align>center</wp:align>
             </wp:positionH>
             <wp:positionV relativeFrom="paragraph">
-              <wp:posOffset>258445</wp:posOffset>
+              <wp:posOffset>10795</wp:posOffset>
             </wp:positionV>
-            <wp:extent cx="1777845" cy="1609725"/>
-            <wp:effectExtent l="0" t="0" r="0" b="0"/>
+            <wp:extent cx="1809750" cy="1571625"/>
+            <wp:effectExtent l="0" t="0" r="0" b="9525"/>
             <wp:wrapNone/>
-            <wp:docPr id="16" name="Picture 16"/>
+            <wp:docPr id="22" name="Picture 22"/>
             <wp:cNvGraphicFramePr>
               <a:graphicFrameLocks xmlns:a="http://schemas.openxmlformats.org/drawingml/2006/main" noChangeAspect="1"/>
             </wp:cNvGraphicFramePr>
@@ -1146,7 +1193,7 @@
               <a:graphicData uri="http://schemas.openxmlformats.org/drawingml/2006/picture">
                 <pic:pic xmlns:pic="http://schemas.openxmlformats.org/drawingml/2006/picture">
                   <pic:nvPicPr>
-                    <pic:cNvPr id="0" name="Picture 31"/>
+                    <pic:cNvPr id="0" name="Picture 43"/>
                     <pic:cNvPicPr>
                       <a:picLocks noChangeAspect="1" noChangeArrowheads="1"/>
                     </pic:cNvPicPr>
@@ -1159,13 +1206,13 @@
                         </a:ext>
                       </a:extLst>
                     </a:blip>
-                    <a:srcRect l="9142" t="7636" r="13396" b="9738"/>
+                    <a:srcRect l="8187" t="5584" r="9939" b="10654"/>
                     <a:stretch/>
                   </pic:blipFill>
                   <pic:spPr bwMode="auto">
                     <a:xfrm>
                       <a:off x="0" y="0"/>
-                      <a:ext cx="1779174" cy="1610929"/>
+                      <a:ext cx="1809750" cy="1571625"/>
                     </a:xfrm>
                     <a:prstGeom prst="rect">
                       <a:avLst/>
@@ -1192,13 +1239,6 @@
           </wp:anchor>
         </w:drawing>
       </w:r>
-    </w:p>
-    <w:p>
-      <w:pPr>
-        <w:rPr>
-          <w:b/>
-        </w:rPr>
-      </w:pPr>
       <w:r>
         <w:rPr>
           <w:noProof/>
@@ -1405,6 +1445,9 @@
       <w:r>
         <w:t xml:space="preserve"> you can see that pixel values with a black barrier, like the loops in some letters, are not affected.</w:t>
       </w:r>
+      <w:r>
+        <w:t xml:space="preserve"> The right side of the image has been shifted to black because of the sudden pixel intensity change compared to the neighbouring pixels.</w:t>
+      </w:r>
     </w:p>
     <w:p>
       <w:r>
@@ -1419,6 +1462,7 @@
     </w:p>
     <w:p>
       <w:r>
+        <w:lastRenderedPageBreak/>
         <w:t>For figure 3</w:t>
       </w:r>
       <w:r>
@@ -1438,8 +1482,10 @@
     </w:p>
     <w:p>
       <w:r>
-        <w:lastRenderedPageBreak/>
-        <w:t>Figure 1 and figure 4 show the best solutions for binarization using seeded region growing.</w:t>
+        <w:t>Figure 3</w:t>
+      </w:r>
+      <w:r>
+        <w:t xml:space="preserve"> and figure 4 show the best solutions for binarization using seeded region growing.</w:t>
       </w:r>
     </w:p>
     <w:p>
@@ -1684,30 +1730,6 @@
           <w:sz w:val="28"/>
         </w:rPr>
       </w:pPr>
-    </w:p>
-    <w:p>
-      <w:pPr>
-        <w:rPr>
-          <w:b/>
-          <w:sz w:val="28"/>
-        </w:rPr>
-      </w:pPr>
-    </w:p>
-    <w:p>
-      <w:pPr>
-        <w:rPr>
-          <w:b/>
-          <w:sz w:val="28"/>
-        </w:rPr>
-      </w:pPr>
-    </w:p>
-    <w:p>
-      <w:pPr>
-        <w:rPr>
-          <w:b/>
-          <w:sz w:val="28"/>
-        </w:rPr>
-      </w:pPr>
       <w:r>
         <w:rPr>
           <w:b/>
@@ -1719,7 +1741,15 @@
     </w:p>
     <w:p>
       <w:r>
-        <w:t>[1] Rolf Adams and Leanne Bischof "Seeded Region Growing" IEEE TRANS</w:t>
+        <w:t xml:space="preserve">[1] Rolf Adams and Leanne </w:t>
+      </w:r>
+      <w:proofErr w:type="spellStart"/>
+      <w:r>
+        <w:t>Bischof</w:t>
+      </w:r>
+      <w:proofErr w:type="spellEnd"/>
+      <w:r>
+        <w:t xml:space="preserve"> "Seeded Region Growing" IEEE TRANS</w:t>
       </w:r>
       <w:r>
         <w:t xml:space="preserve">ACTIONS ON PATTERN ANALYSIS AND </w:t>
@@ -1733,7 +1763,15 @@
         <w:t xml:space="preserve">[2] </w:t>
       </w:r>
       <w:r>
-        <w:t>Shweta Kansal, Pradeep Jain</w:t>
+        <w:t xml:space="preserve">Shweta </w:t>
+      </w:r>
+      <w:proofErr w:type="spellStart"/>
+      <w:r>
+        <w:t>Kansal</w:t>
+      </w:r>
+      <w:proofErr w:type="spellEnd"/>
+      <w:r>
+        <w:t>, Pradeep Jain</w:t>
       </w:r>
       <w:r>
         <w:t xml:space="preserve"> “</w:t>
@@ -1754,7 +1792,15 @@
         <w:t>International Journal of Advances in Engin</w:t>
       </w:r>
       <w:r>
-        <w:t xml:space="preserve">eering &amp; Technology, June, 2015, </w:t>
+        <w:t xml:space="preserve">eering &amp; Technology, </w:t>
+      </w:r>
+      <w:proofErr w:type="gramStart"/>
+      <w:r>
+        <w:t>June,</w:t>
+      </w:r>
+      <w:proofErr w:type="gramEnd"/>
+      <w:r>
+        <w:t xml:space="preserve"> 2015, </w:t>
       </w:r>
       <w:r>
         <w:t>ISSN: 22311963</w:t>
@@ -1765,7 +1811,23 @@
         <w:t>[3</w:t>
       </w:r>
       <w:r>
-        <w:t>] Savneet Dhaliwal, Abhilasha Jain “A Survey on Seeded Region Growing based Segment</w:t>
+        <w:t xml:space="preserve">] </w:t>
+      </w:r>
+      <w:proofErr w:type="spellStart"/>
+      <w:r>
+        <w:t>Savneet</w:t>
+      </w:r>
+      <w:proofErr w:type="spellEnd"/>
+      <w:r>
+        <w:t xml:space="preserve"> Dhaliwal, </w:t>
+      </w:r>
+      <w:proofErr w:type="spellStart"/>
+      <w:r>
+        <w:t>Abhilasha</w:t>
+      </w:r>
+      <w:proofErr w:type="spellEnd"/>
+      <w:r>
+        <w:t xml:space="preserve"> Jain “A Survey on Seeded Region Growing based Segment</w:t>
       </w:r>
       <w:r>
         <w:t xml:space="preserve">ation Algorithms” International </w:t>
@@ -1779,8 +1841,13 @@
         <w:t xml:space="preserve">[4] </w:t>
       </w:r>
       <w:r>
-        <w:t>Mohammed. M. Abdelsamea</w:t>
-      </w:r>
+        <w:t xml:space="preserve">Mohammed. M. </w:t>
+      </w:r>
+      <w:proofErr w:type="spellStart"/>
+      <w:r>
+        <w:t>Abdelsamea</w:t>
+      </w:r>
+      <w:proofErr w:type="spellEnd"/>
       <w:r>
         <w:t xml:space="preserve"> “</w:t>
       </w:r>
@@ -1805,7 +1872,39 @@
         <w:t>[5</w:t>
       </w:r>
       <w:r>
-        <w:t>] Prof. R.K.Krishna2, Shilpa Dantulwar (Kamdi)1 "PERFORMANCE ANAL</w:t>
+        <w:t xml:space="preserve">] </w:t>
+      </w:r>
+      <w:proofErr w:type="spellStart"/>
+      <w:r>
+        <w:t>Prof.</w:t>
+      </w:r>
+      <w:proofErr w:type="spellEnd"/>
+      <w:r>
+        <w:t xml:space="preserve"> R.</w:t>
+      </w:r>
+      <w:proofErr w:type="gramStart"/>
+      <w:r>
+        <w:t>K.Krishna</w:t>
+      </w:r>
+      <w:proofErr w:type="gramEnd"/>
+      <w:r>
+        <w:t xml:space="preserve">2, Shilpa </w:t>
+      </w:r>
+      <w:proofErr w:type="spellStart"/>
+      <w:r>
+        <w:t>Dantulwar</w:t>
+      </w:r>
+      <w:proofErr w:type="spellEnd"/>
+      <w:r>
+        <w:t xml:space="preserve"> (</w:t>
+      </w:r>
+      <w:proofErr w:type="spellStart"/>
+      <w:r>
+        <w:t>Kamdi</w:t>
+      </w:r>
+      <w:proofErr w:type="spellEnd"/>
+      <w:r>
+        <w:t>)1 "PERFORMANCE ANAL</w:t>
       </w:r>
       <w:r>
         <w:t xml:space="preserve">YSIS USING SINGLE SEEDED REGION </w:t>
@@ -1819,6 +1918,2409 @@
       <w:r>
         <w:t>2/2</w:t>
       </w:r>
+    </w:p>
+    <w:p/>
+    <w:p/>
+    <w:p/>
+    <w:p/>
+    <w:p/>
+    <w:p/>
+    <w:p/>
+    <w:p/>
+    <w:p/>
+    <w:p/>
+    <w:p/>
+    <w:p/>
+    <w:p/>
+    <w:p/>
+    <w:p/>
+    <w:p/>
+    <w:p/>
+    <w:p/>
+    <w:p>
+      <w:bookmarkStart w:id="0" w:name="_GoBack"/>
+      <w:bookmarkEnd w:id="0"/>
+    </w:p>
+    <w:p>
+      <w:pPr>
+        <w:rPr>
+          <w:b/>
+          <w:sz w:val="28"/>
+        </w:rPr>
+      </w:pPr>
+      <w:r>
+        <w:rPr>
+          <w:b/>
+          <w:sz w:val="28"/>
+        </w:rPr>
+        <w:lastRenderedPageBreak/>
+        <w:t>Appendix</w:t>
+      </w:r>
+    </w:p>
+    <w:p>
+      <w:pPr>
+        <w:autoSpaceDE w:val="0"/>
+        <w:autoSpaceDN w:val="0"/>
+        <w:adjustRightInd w:val="0"/>
+        <w:spacing w:after="0" w:line="240" w:lineRule="auto"/>
+        <w:rPr>
+          <w:rFonts w:ascii="Courier New" w:hAnsi="Courier New" w:cs="Courier New"/>
+          <w:sz w:val="24"/>
+          <w:szCs w:val="24"/>
+        </w:rPr>
+      </w:pPr>
+      <w:r>
+        <w:rPr>
+          <w:rFonts w:ascii="Courier New" w:hAnsi="Courier New" w:cs="Courier New"/>
+          <w:color w:val="0000FF"/>
+          <w:sz w:val="20"/>
+          <w:szCs w:val="20"/>
+        </w:rPr>
+        <w:t>function</w:t>
+      </w:r>
+      <w:r>
+        <w:rPr>
+          <w:rFonts w:ascii="Courier New" w:hAnsi="Courier New" w:cs="Courier New"/>
+          <w:color w:val="000000"/>
+          <w:sz w:val="20"/>
+          <w:szCs w:val="20"/>
+        </w:rPr>
+        <w:t xml:space="preserve"> Phi = </w:t>
+      </w:r>
+      <w:proofErr w:type="spellStart"/>
+      <w:r>
+        <w:rPr>
+          <w:rFonts w:ascii="Courier New" w:hAnsi="Courier New" w:cs="Courier New"/>
+          <w:color w:val="000000"/>
+          <w:sz w:val="20"/>
+          <w:szCs w:val="20"/>
+        </w:rPr>
+        <w:t>seeded_region_growing</w:t>
+      </w:r>
+      <w:proofErr w:type="spellEnd"/>
+      <w:r>
+        <w:rPr>
+          <w:rFonts w:ascii="Courier New" w:hAnsi="Courier New" w:cs="Courier New"/>
+          <w:color w:val="000000"/>
+          <w:sz w:val="20"/>
+          <w:szCs w:val="20"/>
+        </w:rPr>
+        <w:t>(</w:t>
+      </w:r>
+      <w:proofErr w:type="spellStart"/>
+      <w:proofErr w:type="gramStart"/>
+      <w:r>
+        <w:rPr>
+          <w:rFonts w:ascii="Courier New" w:hAnsi="Courier New" w:cs="Courier New"/>
+          <w:color w:val="000000"/>
+          <w:sz w:val="20"/>
+          <w:szCs w:val="20"/>
+        </w:rPr>
+        <w:t>tolerance,img</w:t>
+      </w:r>
+      <w:proofErr w:type="gramEnd"/>
+      <w:r>
+        <w:rPr>
+          <w:rFonts w:ascii="Courier New" w:hAnsi="Courier New" w:cs="Courier New"/>
+          <w:color w:val="000000"/>
+          <w:sz w:val="20"/>
+          <w:szCs w:val="20"/>
+        </w:rPr>
+        <w:t>,x,y</w:t>
+      </w:r>
+      <w:proofErr w:type="spellEnd"/>
+      <w:r>
+        <w:rPr>
+          <w:rFonts w:ascii="Courier New" w:hAnsi="Courier New" w:cs="Courier New"/>
+          <w:color w:val="000000"/>
+          <w:sz w:val="20"/>
+          <w:szCs w:val="20"/>
+        </w:rPr>
+        <w:t>)</w:t>
+      </w:r>
+    </w:p>
+    <w:p>
+      <w:pPr>
+        <w:autoSpaceDE w:val="0"/>
+        <w:autoSpaceDN w:val="0"/>
+        <w:adjustRightInd w:val="0"/>
+        <w:spacing w:after="0" w:line="240" w:lineRule="auto"/>
+        <w:rPr>
+          <w:rFonts w:ascii="Courier New" w:hAnsi="Courier New" w:cs="Courier New"/>
+          <w:sz w:val="24"/>
+          <w:szCs w:val="24"/>
+        </w:rPr>
+      </w:pPr>
+      <w:r>
+        <w:rPr>
+          <w:rFonts w:ascii="Courier New" w:hAnsi="Courier New" w:cs="Courier New"/>
+          <w:color w:val="000000"/>
+          <w:sz w:val="20"/>
+          <w:szCs w:val="20"/>
+        </w:rPr>
+        <w:t xml:space="preserve"> </w:t>
+      </w:r>
+    </w:p>
+    <w:p>
+      <w:pPr>
+        <w:autoSpaceDE w:val="0"/>
+        <w:autoSpaceDN w:val="0"/>
+        <w:adjustRightInd w:val="0"/>
+        <w:spacing w:after="0" w:line="240" w:lineRule="auto"/>
+        <w:rPr>
+          <w:rFonts w:ascii="Courier New" w:hAnsi="Courier New" w:cs="Courier New"/>
+          <w:sz w:val="24"/>
+          <w:szCs w:val="24"/>
+        </w:rPr>
+      </w:pPr>
+      <w:r>
+        <w:rPr>
+          <w:rFonts w:ascii="Courier New" w:hAnsi="Courier New" w:cs="Courier New"/>
+          <w:color w:val="228B22"/>
+          <w:sz w:val="20"/>
+          <w:szCs w:val="20"/>
+        </w:rPr>
+        <w:t>% If there's no point, select one from image</w:t>
+      </w:r>
+    </w:p>
+    <w:p>
+      <w:pPr>
+        <w:autoSpaceDE w:val="0"/>
+        <w:autoSpaceDN w:val="0"/>
+        <w:adjustRightInd w:val="0"/>
+        <w:spacing w:after="0" w:line="240" w:lineRule="auto"/>
+        <w:rPr>
+          <w:rFonts w:ascii="Courier New" w:hAnsi="Courier New" w:cs="Courier New"/>
+          <w:sz w:val="24"/>
+          <w:szCs w:val="24"/>
+        </w:rPr>
+      </w:pPr>
+      <w:r>
+        <w:rPr>
+          <w:rFonts w:ascii="Courier New" w:hAnsi="Courier New" w:cs="Courier New"/>
+          <w:color w:val="228B22"/>
+          <w:sz w:val="20"/>
+          <w:szCs w:val="20"/>
+        </w:rPr>
+        <w:t xml:space="preserve"> </w:t>
+      </w:r>
+    </w:p>
+    <w:p>
+      <w:pPr>
+        <w:autoSpaceDE w:val="0"/>
+        <w:autoSpaceDN w:val="0"/>
+        <w:adjustRightInd w:val="0"/>
+        <w:spacing w:after="0" w:line="240" w:lineRule="auto"/>
+        <w:rPr>
+          <w:rFonts w:ascii="Courier New" w:hAnsi="Courier New" w:cs="Courier New"/>
+          <w:sz w:val="24"/>
+          <w:szCs w:val="24"/>
+        </w:rPr>
+      </w:pPr>
+      <w:proofErr w:type="gramStart"/>
+      <w:r>
+        <w:rPr>
+          <w:rFonts w:ascii="Courier New" w:hAnsi="Courier New" w:cs="Courier New"/>
+          <w:color w:val="0000FF"/>
+          <w:sz w:val="20"/>
+          <w:szCs w:val="20"/>
+        </w:rPr>
+        <w:t>if</w:t>
+      </w:r>
+      <w:r>
+        <w:rPr>
+          <w:rFonts w:ascii="Courier New" w:hAnsi="Courier New" w:cs="Courier New"/>
+          <w:color w:val="000000"/>
+          <w:sz w:val="20"/>
+          <w:szCs w:val="20"/>
+        </w:rPr>
+        <w:t>(</w:t>
+      </w:r>
+      <w:proofErr w:type="gramEnd"/>
+      <w:r>
+        <w:rPr>
+          <w:rFonts w:ascii="Courier New" w:hAnsi="Courier New" w:cs="Courier New"/>
+          <w:color w:val="000000"/>
+          <w:sz w:val="20"/>
+          <w:szCs w:val="20"/>
+        </w:rPr>
+        <w:t>x == 0 || y == 0)</w:t>
+      </w:r>
+    </w:p>
+    <w:p>
+      <w:pPr>
+        <w:autoSpaceDE w:val="0"/>
+        <w:autoSpaceDN w:val="0"/>
+        <w:adjustRightInd w:val="0"/>
+        <w:spacing w:after="0" w:line="240" w:lineRule="auto"/>
+        <w:rPr>
+          <w:rFonts w:ascii="Courier New" w:hAnsi="Courier New" w:cs="Courier New"/>
+          <w:sz w:val="24"/>
+          <w:szCs w:val="24"/>
+        </w:rPr>
+      </w:pPr>
+      <w:r>
+        <w:rPr>
+          <w:rFonts w:ascii="Courier New" w:hAnsi="Courier New" w:cs="Courier New"/>
+          <w:color w:val="000000"/>
+          <w:sz w:val="20"/>
+          <w:szCs w:val="20"/>
+        </w:rPr>
+        <w:t xml:space="preserve">    </w:t>
+      </w:r>
+      <w:proofErr w:type="spellStart"/>
+      <w:proofErr w:type="gramStart"/>
+      <w:r>
+        <w:rPr>
+          <w:rFonts w:ascii="Courier New" w:hAnsi="Courier New" w:cs="Courier New"/>
+          <w:color w:val="000000"/>
+          <w:sz w:val="20"/>
+          <w:szCs w:val="20"/>
+        </w:rPr>
+        <w:t>imshow</w:t>
+      </w:r>
+      <w:proofErr w:type="spellEnd"/>
+      <w:r>
+        <w:rPr>
+          <w:rFonts w:ascii="Courier New" w:hAnsi="Courier New" w:cs="Courier New"/>
+          <w:color w:val="000000"/>
+          <w:sz w:val="20"/>
+          <w:szCs w:val="20"/>
+        </w:rPr>
+        <w:t>(</w:t>
+      </w:r>
+      <w:proofErr w:type="spellStart"/>
+      <w:proofErr w:type="gramEnd"/>
+      <w:r>
+        <w:rPr>
+          <w:rFonts w:ascii="Courier New" w:hAnsi="Courier New" w:cs="Courier New"/>
+          <w:color w:val="000000"/>
+          <w:sz w:val="20"/>
+          <w:szCs w:val="20"/>
+        </w:rPr>
+        <w:t>img</w:t>
+      </w:r>
+      <w:proofErr w:type="spellEnd"/>
+      <w:r>
+        <w:rPr>
+          <w:rFonts w:ascii="Courier New" w:hAnsi="Courier New" w:cs="Courier New"/>
+          <w:color w:val="000000"/>
+          <w:sz w:val="20"/>
+          <w:szCs w:val="20"/>
+        </w:rPr>
+        <w:t>,[0 255]);</w:t>
+      </w:r>
+    </w:p>
+    <w:p>
+      <w:pPr>
+        <w:autoSpaceDE w:val="0"/>
+        <w:autoSpaceDN w:val="0"/>
+        <w:adjustRightInd w:val="0"/>
+        <w:spacing w:after="0" w:line="240" w:lineRule="auto"/>
+        <w:rPr>
+          <w:rFonts w:ascii="Courier New" w:hAnsi="Courier New" w:cs="Courier New"/>
+          <w:sz w:val="24"/>
+          <w:szCs w:val="24"/>
+        </w:rPr>
+      </w:pPr>
+      <w:r>
+        <w:rPr>
+          <w:rFonts w:ascii="Courier New" w:hAnsi="Courier New" w:cs="Courier New"/>
+          <w:color w:val="000000"/>
+          <w:sz w:val="20"/>
+          <w:szCs w:val="20"/>
+        </w:rPr>
+        <w:t xml:space="preserve">    [</w:t>
+      </w:r>
+      <w:proofErr w:type="spellStart"/>
+      <w:proofErr w:type="gramStart"/>
+      <w:r>
+        <w:rPr>
+          <w:rFonts w:ascii="Courier New" w:hAnsi="Courier New" w:cs="Courier New"/>
+          <w:color w:val="000000"/>
+          <w:sz w:val="20"/>
+          <w:szCs w:val="20"/>
+        </w:rPr>
+        <w:t>x,y</w:t>
+      </w:r>
+      <w:proofErr w:type="spellEnd"/>
+      <w:proofErr w:type="gramEnd"/>
+      <w:r>
+        <w:rPr>
+          <w:rFonts w:ascii="Courier New" w:hAnsi="Courier New" w:cs="Courier New"/>
+          <w:color w:val="000000"/>
+          <w:sz w:val="20"/>
+          <w:szCs w:val="20"/>
+        </w:rPr>
+        <w:t xml:space="preserve">] = </w:t>
+      </w:r>
+      <w:proofErr w:type="spellStart"/>
+      <w:r>
+        <w:rPr>
+          <w:rFonts w:ascii="Courier New" w:hAnsi="Courier New" w:cs="Courier New"/>
+          <w:color w:val="000000"/>
+          <w:sz w:val="20"/>
+          <w:szCs w:val="20"/>
+        </w:rPr>
+        <w:t>ginput</w:t>
+      </w:r>
+      <w:proofErr w:type="spellEnd"/>
+      <w:r>
+        <w:rPr>
+          <w:rFonts w:ascii="Courier New" w:hAnsi="Courier New" w:cs="Courier New"/>
+          <w:color w:val="000000"/>
+          <w:sz w:val="20"/>
+          <w:szCs w:val="20"/>
+        </w:rPr>
+        <w:t>(1);</w:t>
+      </w:r>
+    </w:p>
+    <w:p>
+      <w:pPr>
+        <w:autoSpaceDE w:val="0"/>
+        <w:autoSpaceDN w:val="0"/>
+        <w:adjustRightInd w:val="0"/>
+        <w:spacing w:after="0" w:line="240" w:lineRule="auto"/>
+        <w:rPr>
+          <w:rFonts w:ascii="Courier New" w:hAnsi="Courier New" w:cs="Courier New"/>
+          <w:sz w:val="24"/>
+          <w:szCs w:val="24"/>
+        </w:rPr>
+      </w:pPr>
+      <w:r>
+        <w:rPr>
+          <w:rFonts w:ascii="Courier New" w:hAnsi="Courier New" w:cs="Courier New"/>
+          <w:color w:val="0000FF"/>
+          <w:sz w:val="20"/>
+          <w:szCs w:val="20"/>
+        </w:rPr>
+        <w:t>end</w:t>
+      </w:r>
+    </w:p>
+    <w:p>
+      <w:pPr>
+        <w:autoSpaceDE w:val="0"/>
+        <w:autoSpaceDN w:val="0"/>
+        <w:adjustRightInd w:val="0"/>
+        <w:spacing w:after="0" w:line="240" w:lineRule="auto"/>
+        <w:rPr>
+          <w:rFonts w:ascii="Courier New" w:hAnsi="Courier New" w:cs="Courier New"/>
+          <w:sz w:val="24"/>
+          <w:szCs w:val="24"/>
+        </w:rPr>
+      </w:pPr>
+      <w:r>
+        <w:rPr>
+          <w:rFonts w:ascii="Courier New" w:hAnsi="Courier New" w:cs="Courier New"/>
+          <w:color w:val="0000FF"/>
+          <w:sz w:val="20"/>
+          <w:szCs w:val="20"/>
+        </w:rPr>
+        <w:t xml:space="preserve"> </w:t>
+      </w:r>
+    </w:p>
+    <w:p>
+      <w:pPr>
+        <w:autoSpaceDE w:val="0"/>
+        <w:autoSpaceDN w:val="0"/>
+        <w:adjustRightInd w:val="0"/>
+        <w:spacing w:after="0" w:line="240" w:lineRule="auto"/>
+        <w:rPr>
+          <w:rFonts w:ascii="Courier New" w:hAnsi="Courier New" w:cs="Courier New"/>
+          <w:sz w:val="24"/>
+          <w:szCs w:val="24"/>
+        </w:rPr>
+      </w:pPr>
+      <w:r>
+        <w:rPr>
+          <w:rFonts w:ascii="Courier New" w:hAnsi="Courier New" w:cs="Courier New"/>
+          <w:color w:val="228B22"/>
+          <w:sz w:val="20"/>
+          <w:szCs w:val="20"/>
+        </w:rPr>
+        <w:t>%Create seed with by adding point in black image</w:t>
+      </w:r>
+    </w:p>
+    <w:p>
+      <w:pPr>
+        <w:autoSpaceDE w:val="0"/>
+        <w:autoSpaceDN w:val="0"/>
+        <w:adjustRightInd w:val="0"/>
+        <w:spacing w:after="0" w:line="240" w:lineRule="auto"/>
+        <w:rPr>
+          <w:rFonts w:ascii="Courier New" w:hAnsi="Courier New" w:cs="Courier New"/>
+          <w:sz w:val="24"/>
+          <w:szCs w:val="24"/>
+        </w:rPr>
+      </w:pPr>
+      <w:r>
+        <w:rPr>
+          <w:rFonts w:ascii="Courier New" w:hAnsi="Courier New" w:cs="Courier New"/>
+          <w:color w:val="228B22"/>
+          <w:sz w:val="20"/>
+          <w:szCs w:val="20"/>
+        </w:rPr>
+        <w:t xml:space="preserve"> </w:t>
+      </w:r>
+    </w:p>
+    <w:p>
+      <w:pPr>
+        <w:autoSpaceDE w:val="0"/>
+        <w:autoSpaceDN w:val="0"/>
+        <w:adjustRightInd w:val="0"/>
+        <w:spacing w:after="0" w:line="240" w:lineRule="auto"/>
+        <w:rPr>
+          <w:rFonts w:ascii="Courier New" w:hAnsi="Courier New" w:cs="Courier New"/>
+          <w:sz w:val="24"/>
+          <w:szCs w:val="24"/>
+        </w:rPr>
+      </w:pPr>
+      <w:r>
+        <w:rPr>
+          <w:rFonts w:ascii="Courier New" w:hAnsi="Courier New" w:cs="Courier New"/>
+          <w:color w:val="000000"/>
+          <w:sz w:val="20"/>
+          <w:szCs w:val="20"/>
+        </w:rPr>
+        <w:t>Phi = false(size(img,1</w:t>
+      </w:r>
+      <w:proofErr w:type="gramStart"/>
+      <w:r>
+        <w:rPr>
+          <w:rFonts w:ascii="Courier New" w:hAnsi="Courier New" w:cs="Courier New"/>
+          <w:color w:val="000000"/>
+          <w:sz w:val="20"/>
+          <w:szCs w:val="20"/>
+        </w:rPr>
+        <w:t>),size</w:t>
+      </w:r>
+      <w:proofErr w:type="gramEnd"/>
+      <w:r>
+        <w:rPr>
+          <w:rFonts w:ascii="Courier New" w:hAnsi="Courier New" w:cs="Courier New"/>
+          <w:color w:val="000000"/>
+          <w:sz w:val="20"/>
+          <w:szCs w:val="20"/>
+        </w:rPr>
+        <w:t>(img,2));</w:t>
+      </w:r>
+    </w:p>
+    <w:p>
+      <w:pPr>
+        <w:autoSpaceDE w:val="0"/>
+        <w:autoSpaceDN w:val="0"/>
+        <w:adjustRightInd w:val="0"/>
+        <w:spacing w:after="0" w:line="240" w:lineRule="auto"/>
+        <w:rPr>
+          <w:rFonts w:ascii="Courier New" w:hAnsi="Courier New" w:cs="Courier New"/>
+          <w:sz w:val="24"/>
+          <w:szCs w:val="24"/>
+        </w:rPr>
+      </w:pPr>
+      <w:r>
+        <w:rPr>
+          <w:rFonts w:ascii="Courier New" w:hAnsi="Courier New" w:cs="Courier New"/>
+          <w:color w:val="000000"/>
+          <w:sz w:val="20"/>
+          <w:szCs w:val="20"/>
+        </w:rPr>
+        <w:t>ref = true(size(img,1</w:t>
+      </w:r>
+      <w:proofErr w:type="gramStart"/>
+      <w:r>
+        <w:rPr>
+          <w:rFonts w:ascii="Courier New" w:hAnsi="Courier New" w:cs="Courier New"/>
+          <w:color w:val="000000"/>
+          <w:sz w:val="20"/>
+          <w:szCs w:val="20"/>
+        </w:rPr>
+        <w:t>),size</w:t>
+      </w:r>
+      <w:proofErr w:type="gramEnd"/>
+      <w:r>
+        <w:rPr>
+          <w:rFonts w:ascii="Courier New" w:hAnsi="Courier New" w:cs="Courier New"/>
+          <w:color w:val="000000"/>
+          <w:sz w:val="20"/>
+          <w:szCs w:val="20"/>
+        </w:rPr>
+        <w:t>(img,2));</w:t>
+      </w:r>
+    </w:p>
+    <w:p>
+      <w:pPr>
+        <w:autoSpaceDE w:val="0"/>
+        <w:autoSpaceDN w:val="0"/>
+        <w:adjustRightInd w:val="0"/>
+        <w:spacing w:after="0" w:line="240" w:lineRule="auto"/>
+        <w:rPr>
+          <w:rFonts w:ascii="Courier New" w:hAnsi="Courier New" w:cs="Courier New"/>
+          <w:sz w:val="24"/>
+          <w:szCs w:val="24"/>
+        </w:rPr>
+      </w:pPr>
+      <w:proofErr w:type="spellStart"/>
+      <w:r>
+        <w:rPr>
+          <w:rFonts w:ascii="Courier New" w:hAnsi="Courier New" w:cs="Courier New"/>
+          <w:color w:val="000000"/>
+          <w:sz w:val="20"/>
+          <w:szCs w:val="20"/>
+        </w:rPr>
+        <w:t>PhiOld</w:t>
+      </w:r>
+      <w:proofErr w:type="spellEnd"/>
+      <w:r>
+        <w:rPr>
+          <w:rFonts w:ascii="Courier New" w:hAnsi="Courier New" w:cs="Courier New"/>
+          <w:color w:val="000000"/>
+          <w:sz w:val="20"/>
+          <w:szCs w:val="20"/>
+        </w:rPr>
+        <w:t xml:space="preserve"> = Phi;</w:t>
+      </w:r>
+    </w:p>
+    <w:p>
+      <w:pPr>
+        <w:autoSpaceDE w:val="0"/>
+        <w:autoSpaceDN w:val="0"/>
+        <w:adjustRightInd w:val="0"/>
+        <w:spacing w:after="0" w:line="240" w:lineRule="auto"/>
+        <w:rPr>
+          <w:rFonts w:ascii="Courier New" w:hAnsi="Courier New" w:cs="Courier New"/>
+          <w:sz w:val="24"/>
+          <w:szCs w:val="24"/>
+        </w:rPr>
+      </w:pPr>
+      <w:r>
+        <w:rPr>
+          <w:rFonts w:ascii="Courier New" w:hAnsi="Courier New" w:cs="Courier New"/>
+          <w:color w:val="000000"/>
+          <w:sz w:val="20"/>
+          <w:szCs w:val="20"/>
+        </w:rPr>
+        <w:t>Phi(uint8(x</w:t>
+      </w:r>
+      <w:proofErr w:type="gramStart"/>
+      <w:r>
+        <w:rPr>
+          <w:rFonts w:ascii="Courier New" w:hAnsi="Courier New" w:cs="Courier New"/>
+          <w:color w:val="000000"/>
+          <w:sz w:val="20"/>
+          <w:szCs w:val="20"/>
+        </w:rPr>
+        <w:t>),uint</w:t>
+      </w:r>
+      <w:proofErr w:type="gramEnd"/>
+      <w:r>
+        <w:rPr>
+          <w:rFonts w:ascii="Courier New" w:hAnsi="Courier New" w:cs="Courier New"/>
+          <w:color w:val="000000"/>
+          <w:sz w:val="20"/>
+          <w:szCs w:val="20"/>
+        </w:rPr>
+        <w:t>8(y)) = 1;</w:t>
+      </w:r>
+    </w:p>
+    <w:p>
+      <w:pPr>
+        <w:autoSpaceDE w:val="0"/>
+        <w:autoSpaceDN w:val="0"/>
+        <w:adjustRightInd w:val="0"/>
+        <w:spacing w:after="0" w:line="240" w:lineRule="auto"/>
+        <w:rPr>
+          <w:rFonts w:ascii="Courier New" w:hAnsi="Courier New" w:cs="Courier New"/>
+          <w:sz w:val="24"/>
+          <w:szCs w:val="24"/>
+        </w:rPr>
+      </w:pPr>
+      <w:proofErr w:type="gramStart"/>
+      <w:r>
+        <w:rPr>
+          <w:rFonts w:ascii="Courier New" w:hAnsi="Courier New" w:cs="Courier New"/>
+          <w:color w:val="0000FF"/>
+          <w:sz w:val="20"/>
+          <w:szCs w:val="20"/>
+        </w:rPr>
+        <w:t>while</w:t>
+      </w:r>
+      <w:r>
+        <w:rPr>
+          <w:rFonts w:ascii="Courier New" w:hAnsi="Courier New" w:cs="Courier New"/>
+          <w:color w:val="000000"/>
+          <w:sz w:val="20"/>
+          <w:szCs w:val="20"/>
+        </w:rPr>
+        <w:t>(</w:t>
+      </w:r>
+      <w:proofErr w:type="gramEnd"/>
+      <w:r>
+        <w:rPr>
+          <w:rFonts w:ascii="Courier New" w:hAnsi="Courier New" w:cs="Courier New"/>
+          <w:color w:val="000000"/>
+          <w:sz w:val="20"/>
+          <w:szCs w:val="20"/>
+        </w:rPr>
+        <w:t>sum(Phi(:)) ~= sum(</w:t>
+      </w:r>
+      <w:proofErr w:type="spellStart"/>
+      <w:r>
+        <w:rPr>
+          <w:rFonts w:ascii="Courier New" w:hAnsi="Courier New" w:cs="Courier New"/>
+          <w:color w:val="000000"/>
+          <w:sz w:val="20"/>
+          <w:szCs w:val="20"/>
+        </w:rPr>
+        <w:t>PhiOld</w:t>
+      </w:r>
+      <w:proofErr w:type="spellEnd"/>
+      <w:r>
+        <w:rPr>
+          <w:rFonts w:ascii="Courier New" w:hAnsi="Courier New" w:cs="Courier New"/>
+          <w:color w:val="000000"/>
+          <w:sz w:val="20"/>
+          <w:szCs w:val="20"/>
+        </w:rPr>
+        <w:t>(:)))</w:t>
+      </w:r>
+    </w:p>
+    <w:p>
+      <w:pPr>
+        <w:autoSpaceDE w:val="0"/>
+        <w:autoSpaceDN w:val="0"/>
+        <w:adjustRightInd w:val="0"/>
+        <w:spacing w:after="0" w:line="240" w:lineRule="auto"/>
+        <w:rPr>
+          <w:rFonts w:ascii="Courier New" w:hAnsi="Courier New" w:cs="Courier New"/>
+          <w:sz w:val="24"/>
+          <w:szCs w:val="24"/>
+        </w:rPr>
+      </w:pPr>
+      <w:r>
+        <w:rPr>
+          <w:rFonts w:ascii="Courier New" w:hAnsi="Courier New" w:cs="Courier New"/>
+          <w:color w:val="000000"/>
+          <w:sz w:val="20"/>
+          <w:szCs w:val="20"/>
+        </w:rPr>
+        <w:t xml:space="preserve">    </w:t>
+      </w:r>
+      <w:proofErr w:type="spellStart"/>
+      <w:r>
+        <w:rPr>
+          <w:rFonts w:ascii="Courier New" w:hAnsi="Courier New" w:cs="Courier New"/>
+          <w:color w:val="000000"/>
+          <w:sz w:val="20"/>
+          <w:szCs w:val="20"/>
+        </w:rPr>
+        <w:t>PhiOld</w:t>
+      </w:r>
+      <w:proofErr w:type="spellEnd"/>
+      <w:r>
+        <w:rPr>
+          <w:rFonts w:ascii="Courier New" w:hAnsi="Courier New" w:cs="Courier New"/>
+          <w:color w:val="000000"/>
+          <w:sz w:val="20"/>
+          <w:szCs w:val="20"/>
+        </w:rPr>
+        <w:t xml:space="preserve"> = Phi;</w:t>
+      </w:r>
+    </w:p>
+    <w:p>
+      <w:pPr>
+        <w:autoSpaceDE w:val="0"/>
+        <w:autoSpaceDN w:val="0"/>
+        <w:adjustRightInd w:val="0"/>
+        <w:spacing w:after="0" w:line="240" w:lineRule="auto"/>
+        <w:rPr>
+          <w:rFonts w:ascii="Courier New" w:hAnsi="Courier New" w:cs="Courier New"/>
+          <w:sz w:val="24"/>
+          <w:szCs w:val="24"/>
+        </w:rPr>
+      </w:pPr>
+      <w:r>
+        <w:rPr>
+          <w:rFonts w:ascii="Courier New" w:hAnsi="Courier New" w:cs="Courier New"/>
+          <w:color w:val="228B22"/>
+          <w:sz w:val="20"/>
+          <w:szCs w:val="20"/>
+        </w:rPr>
+        <w:t>% Evaluate image intensity at seed/line points</w:t>
+      </w:r>
+    </w:p>
+    <w:p>
+      <w:pPr>
+        <w:autoSpaceDE w:val="0"/>
+        <w:autoSpaceDN w:val="0"/>
+        <w:adjustRightInd w:val="0"/>
+        <w:spacing w:after="0" w:line="240" w:lineRule="auto"/>
+        <w:rPr>
+          <w:rFonts w:ascii="Courier New" w:hAnsi="Courier New" w:cs="Courier New"/>
+          <w:sz w:val="24"/>
+          <w:szCs w:val="24"/>
+        </w:rPr>
+      </w:pPr>
+      <w:r>
+        <w:rPr>
+          <w:rFonts w:ascii="Courier New" w:hAnsi="Courier New" w:cs="Courier New"/>
+          <w:color w:val="000000"/>
+          <w:sz w:val="20"/>
+          <w:szCs w:val="20"/>
+        </w:rPr>
+        <w:t xml:space="preserve">    </w:t>
+      </w:r>
+      <w:proofErr w:type="spellStart"/>
+      <w:r>
+        <w:rPr>
+          <w:rFonts w:ascii="Courier New" w:hAnsi="Courier New" w:cs="Courier New"/>
+          <w:color w:val="000000"/>
+          <w:sz w:val="20"/>
+          <w:szCs w:val="20"/>
+        </w:rPr>
+        <w:t>segm_val</w:t>
+      </w:r>
+      <w:proofErr w:type="spellEnd"/>
+      <w:r>
+        <w:rPr>
+          <w:rFonts w:ascii="Courier New" w:hAnsi="Courier New" w:cs="Courier New"/>
+          <w:color w:val="000000"/>
+          <w:sz w:val="20"/>
+          <w:szCs w:val="20"/>
+        </w:rPr>
+        <w:t xml:space="preserve"> = </w:t>
+      </w:r>
+      <w:proofErr w:type="spellStart"/>
+      <w:r>
+        <w:rPr>
+          <w:rFonts w:ascii="Courier New" w:hAnsi="Courier New" w:cs="Courier New"/>
+          <w:color w:val="000000"/>
+          <w:sz w:val="20"/>
+          <w:szCs w:val="20"/>
+        </w:rPr>
+        <w:t>img</w:t>
+      </w:r>
+      <w:proofErr w:type="spellEnd"/>
+      <w:r>
+        <w:rPr>
+          <w:rFonts w:ascii="Courier New" w:hAnsi="Courier New" w:cs="Courier New"/>
+          <w:color w:val="000000"/>
+          <w:sz w:val="20"/>
+          <w:szCs w:val="20"/>
+        </w:rPr>
+        <w:t>(Phi);</w:t>
+      </w:r>
+    </w:p>
+    <w:p>
+      <w:pPr>
+        <w:autoSpaceDE w:val="0"/>
+        <w:autoSpaceDN w:val="0"/>
+        <w:adjustRightInd w:val="0"/>
+        <w:spacing w:after="0" w:line="240" w:lineRule="auto"/>
+        <w:rPr>
+          <w:rFonts w:ascii="Courier New" w:hAnsi="Courier New" w:cs="Courier New"/>
+          <w:sz w:val="24"/>
+          <w:szCs w:val="24"/>
+        </w:rPr>
+      </w:pPr>
+      <w:r>
+        <w:rPr>
+          <w:rFonts w:ascii="Courier New" w:hAnsi="Courier New" w:cs="Courier New"/>
+          <w:color w:val="228B22"/>
+          <w:sz w:val="20"/>
+          <w:szCs w:val="20"/>
+        </w:rPr>
+        <w:t>% Calculate mean intensity at seed/line points</w:t>
+      </w:r>
+    </w:p>
+    <w:p>
+      <w:pPr>
+        <w:autoSpaceDE w:val="0"/>
+        <w:autoSpaceDN w:val="0"/>
+        <w:adjustRightInd w:val="0"/>
+        <w:spacing w:after="0" w:line="240" w:lineRule="auto"/>
+        <w:rPr>
+          <w:rFonts w:ascii="Courier New" w:hAnsi="Courier New" w:cs="Courier New"/>
+          <w:sz w:val="24"/>
+          <w:szCs w:val="24"/>
+        </w:rPr>
+      </w:pPr>
+      <w:r>
+        <w:rPr>
+          <w:rFonts w:ascii="Courier New" w:hAnsi="Courier New" w:cs="Courier New"/>
+          <w:color w:val="000000"/>
+          <w:sz w:val="20"/>
+          <w:szCs w:val="20"/>
+        </w:rPr>
+        <w:t xml:space="preserve">    </w:t>
+      </w:r>
+      <w:proofErr w:type="spellStart"/>
+      <w:r>
+        <w:rPr>
+          <w:rFonts w:ascii="Courier New" w:hAnsi="Courier New" w:cs="Courier New"/>
+          <w:color w:val="000000"/>
+          <w:sz w:val="20"/>
+          <w:szCs w:val="20"/>
+        </w:rPr>
+        <w:t>meanSeg</w:t>
+      </w:r>
+      <w:proofErr w:type="spellEnd"/>
+      <w:r>
+        <w:rPr>
+          <w:rFonts w:ascii="Courier New" w:hAnsi="Courier New" w:cs="Courier New"/>
+          <w:color w:val="000000"/>
+          <w:sz w:val="20"/>
+          <w:szCs w:val="20"/>
+        </w:rPr>
+        <w:t xml:space="preserve"> = mean(</w:t>
+      </w:r>
+      <w:proofErr w:type="spellStart"/>
+      <w:r>
+        <w:rPr>
+          <w:rFonts w:ascii="Courier New" w:hAnsi="Courier New" w:cs="Courier New"/>
+          <w:color w:val="000000"/>
+          <w:sz w:val="20"/>
+          <w:szCs w:val="20"/>
+        </w:rPr>
+        <w:t>segm_val</w:t>
+      </w:r>
+      <w:proofErr w:type="spellEnd"/>
+      <w:r>
+        <w:rPr>
+          <w:rFonts w:ascii="Courier New" w:hAnsi="Courier New" w:cs="Courier New"/>
+          <w:color w:val="000000"/>
+          <w:sz w:val="20"/>
+          <w:szCs w:val="20"/>
+        </w:rPr>
+        <w:t>);</w:t>
+      </w:r>
+    </w:p>
+    <w:p>
+      <w:pPr>
+        <w:autoSpaceDE w:val="0"/>
+        <w:autoSpaceDN w:val="0"/>
+        <w:adjustRightInd w:val="0"/>
+        <w:spacing w:after="0" w:line="240" w:lineRule="auto"/>
+        <w:rPr>
+          <w:rFonts w:ascii="Courier New" w:hAnsi="Courier New" w:cs="Courier New"/>
+          <w:sz w:val="24"/>
+          <w:szCs w:val="24"/>
+        </w:rPr>
+      </w:pPr>
+      <w:r>
+        <w:rPr>
+          <w:rFonts w:ascii="Courier New" w:hAnsi="Courier New" w:cs="Courier New"/>
+          <w:color w:val="228B22"/>
+          <w:sz w:val="20"/>
+          <w:szCs w:val="20"/>
+        </w:rPr>
+        <w:t>% Grow seed 1 pixel, and remove previous seed (so you'll get only new pixel perimeter)</w:t>
+      </w:r>
+    </w:p>
+    <w:p>
+      <w:pPr>
+        <w:autoSpaceDE w:val="0"/>
+        <w:autoSpaceDN w:val="0"/>
+        <w:adjustRightInd w:val="0"/>
+        <w:spacing w:after="0" w:line="240" w:lineRule="auto"/>
+        <w:rPr>
+          <w:rFonts w:ascii="Courier New" w:hAnsi="Courier New" w:cs="Courier New"/>
+          <w:sz w:val="24"/>
+          <w:szCs w:val="24"/>
+        </w:rPr>
+      </w:pPr>
+      <w:r>
+        <w:rPr>
+          <w:rFonts w:ascii="Courier New" w:hAnsi="Courier New" w:cs="Courier New"/>
+          <w:color w:val="000000"/>
+          <w:sz w:val="20"/>
+          <w:szCs w:val="20"/>
+        </w:rPr>
+        <w:t xml:space="preserve">    </w:t>
+      </w:r>
+      <w:proofErr w:type="spellStart"/>
+      <w:r>
+        <w:rPr>
+          <w:rFonts w:ascii="Courier New" w:hAnsi="Courier New" w:cs="Courier New"/>
+          <w:color w:val="000000"/>
+          <w:sz w:val="20"/>
+          <w:szCs w:val="20"/>
+        </w:rPr>
+        <w:t>posVoisinsPhi</w:t>
+      </w:r>
+      <w:proofErr w:type="spellEnd"/>
+      <w:r>
+        <w:rPr>
+          <w:rFonts w:ascii="Courier New" w:hAnsi="Courier New" w:cs="Courier New"/>
+          <w:color w:val="000000"/>
+          <w:sz w:val="20"/>
+          <w:szCs w:val="20"/>
+        </w:rPr>
+        <w:t xml:space="preserve"> = </w:t>
+      </w:r>
+      <w:proofErr w:type="spellStart"/>
+      <w:r>
+        <w:rPr>
+          <w:rFonts w:ascii="Courier New" w:hAnsi="Courier New" w:cs="Courier New"/>
+          <w:color w:val="000000"/>
+          <w:sz w:val="20"/>
+          <w:szCs w:val="20"/>
+        </w:rPr>
+        <w:t>imdilate</w:t>
+      </w:r>
+      <w:proofErr w:type="spellEnd"/>
+      <w:r>
+        <w:rPr>
+          <w:rFonts w:ascii="Courier New" w:hAnsi="Courier New" w:cs="Courier New"/>
+          <w:color w:val="000000"/>
+          <w:sz w:val="20"/>
+          <w:szCs w:val="20"/>
+        </w:rPr>
+        <w:t>(</w:t>
+      </w:r>
+      <w:proofErr w:type="spellStart"/>
+      <w:proofErr w:type="gramStart"/>
+      <w:r>
+        <w:rPr>
+          <w:rFonts w:ascii="Courier New" w:hAnsi="Courier New" w:cs="Courier New"/>
+          <w:color w:val="000000"/>
+          <w:sz w:val="20"/>
+          <w:szCs w:val="20"/>
+        </w:rPr>
+        <w:t>Phi,strel</w:t>
+      </w:r>
+      <w:proofErr w:type="spellEnd"/>
+      <w:proofErr w:type="gramEnd"/>
+      <w:r>
+        <w:rPr>
+          <w:rFonts w:ascii="Courier New" w:hAnsi="Courier New" w:cs="Courier New"/>
+          <w:color w:val="000000"/>
+          <w:sz w:val="20"/>
+          <w:szCs w:val="20"/>
+        </w:rPr>
+        <w:t>(</w:t>
+      </w:r>
+      <w:r>
+        <w:rPr>
+          <w:rFonts w:ascii="Courier New" w:hAnsi="Courier New" w:cs="Courier New"/>
+          <w:color w:val="A020F0"/>
+          <w:sz w:val="20"/>
+          <w:szCs w:val="20"/>
+        </w:rPr>
+        <w:t>'disk'</w:t>
+      </w:r>
+      <w:r>
+        <w:rPr>
+          <w:rFonts w:ascii="Courier New" w:hAnsi="Courier New" w:cs="Courier New"/>
+          <w:color w:val="000000"/>
+          <w:sz w:val="20"/>
+          <w:szCs w:val="20"/>
+        </w:rPr>
+        <w:t>,1,0)) - Phi;</w:t>
+      </w:r>
+    </w:p>
+    <w:p>
+      <w:pPr>
+        <w:autoSpaceDE w:val="0"/>
+        <w:autoSpaceDN w:val="0"/>
+        <w:adjustRightInd w:val="0"/>
+        <w:spacing w:after="0" w:line="240" w:lineRule="auto"/>
+        <w:rPr>
+          <w:rFonts w:ascii="Courier New" w:hAnsi="Courier New" w:cs="Courier New"/>
+          <w:sz w:val="24"/>
+          <w:szCs w:val="24"/>
+        </w:rPr>
+      </w:pPr>
+      <w:r>
+        <w:rPr>
+          <w:rFonts w:ascii="Courier New" w:hAnsi="Courier New" w:cs="Courier New"/>
+          <w:color w:val="228B22"/>
+          <w:sz w:val="20"/>
+          <w:szCs w:val="20"/>
+        </w:rPr>
+        <w:t>% Evaluate image intensity over the new perimeter</w:t>
+      </w:r>
+    </w:p>
+    <w:p>
+      <w:pPr>
+        <w:autoSpaceDE w:val="0"/>
+        <w:autoSpaceDN w:val="0"/>
+        <w:adjustRightInd w:val="0"/>
+        <w:spacing w:after="0" w:line="240" w:lineRule="auto"/>
+        <w:rPr>
+          <w:rFonts w:ascii="Courier New" w:hAnsi="Courier New" w:cs="Courier New"/>
+          <w:sz w:val="24"/>
+          <w:szCs w:val="24"/>
+        </w:rPr>
+      </w:pPr>
+      <w:r>
+        <w:rPr>
+          <w:rFonts w:ascii="Courier New" w:hAnsi="Courier New" w:cs="Courier New"/>
+          <w:color w:val="000000"/>
+          <w:sz w:val="20"/>
+          <w:szCs w:val="20"/>
+        </w:rPr>
+        <w:t xml:space="preserve">    </w:t>
+      </w:r>
+      <w:proofErr w:type="spellStart"/>
+      <w:r>
+        <w:rPr>
+          <w:rFonts w:ascii="Courier New" w:hAnsi="Courier New" w:cs="Courier New"/>
+          <w:color w:val="000000"/>
+          <w:sz w:val="20"/>
+          <w:szCs w:val="20"/>
+        </w:rPr>
+        <w:t>voisins</w:t>
+      </w:r>
+      <w:proofErr w:type="spellEnd"/>
+      <w:r>
+        <w:rPr>
+          <w:rFonts w:ascii="Courier New" w:hAnsi="Courier New" w:cs="Courier New"/>
+          <w:color w:val="000000"/>
+          <w:sz w:val="20"/>
+          <w:szCs w:val="20"/>
+        </w:rPr>
+        <w:t xml:space="preserve"> = find(</w:t>
+      </w:r>
+      <w:proofErr w:type="spellStart"/>
+      <w:r>
+        <w:rPr>
+          <w:rFonts w:ascii="Courier New" w:hAnsi="Courier New" w:cs="Courier New"/>
+          <w:color w:val="000000"/>
+          <w:sz w:val="20"/>
+          <w:szCs w:val="20"/>
+        </w:rPr>
+        <w:t>posVoisinsPhi</w:t>
+      </w:r>
+      <w:proofErr w:type="spellEnd"/>
+      <w:r>
+        <w:rPr>
+          <w:rFonts w:ascii="Courier New" w:hAnsi="Courier New" w:cs="Courier New"/>
+          <w:color w:val="000000"/>
+          <w:sz w:val="20"/>
+          <w:szCs w:val="20"/>
+        </w:rPr>
+        <w:t>);</w:t>
+      </w:r>
+    </w:p>
+    <w:p>
+      <w:pPr>
+        <w:autoSpaceDE w:val="0"/>
+        <w:autoSpaceDN w:val="0"/>
+        <w:adjustRightInd w:val="0"/>
+        <w:spacing w:after="0" w:line="240" w:lineRule="auto"/>
+        <w:rPr>
+          <w:rFonts w:ascii="Courier New" w:hAnsi="Courier New" w:cs="Courier New"/>
+          <w:sz w:val="24"/>
+          <w:szCs w:val="24"/>
+        </w:rPr>
+      </w:pPr>
+      <w:r>
+        <w:rPr>
+          <w:rFonts w:ascii="Courier New" w:hAnsi="Courier New" w:cs="Courier New"/>
+          <w:color w:val="000000"/>
+          <w:sz w:val="20"/>
+          <w:szCs w:val="20"/>
+        </w:rPr>
+        <w:t xml:space="preserve">    </w:t>
+      </w:r>
+      <w:proofErr w:type="spellStart"/>
+      <w:r>
+        <w:rPr>
+          <w:rFonts w:ascii="Courier New" w:hAnsi="Courier New" w:cs="Courier New"/>
+          <w:color w:val="000000"/>
+          <w:sz w:val="20"/>
+          <w:szCs w:val="20"/>
+        </w:rPr>
+        <w:t>valeursVoisins</w:t>
+      </w:r>
+      <w:proofErr w:type="spellEnd"/>
+      <w:r>
+        <w:rPr>
+          <w:rFonts w:ascii="Courier New" w:hAnsi="Courier New" w:cs="Courier New"/>
+          <w:color w:val="000000"/>
+          <w:sz w:val="20"/>
+          <w:szCs w:val="20"/>
+        </w:rPr>
+        <w:t xml:space="preserve"> = </w:t>
+      </w:r>
+      <w:proofErr w:type="spellStart"/>
+      <w:r>
+        <w:rPr>
+          <w:rFonts w:ascii="Courier New" w:hAnsi="Courier New" w:cs="Courier New"/>
+          <w:color w:val="000000"/>
+          <w:sz w:val="20"/>
+          <w:szCs w:val="20"/>
+        </w:rPr>
+        <w:t>img</w:t>
+      </w:r>
+      <w:proofErr w:type="spellEnd"/>
+      <w:r>
+        <w:rPr>
+          <w:rFonts w:ascii="Courier New" w:hAnsi="Courier New" w:cs="Courier New"/>
+          <w:color w:val="000000"/>
+          <w:sz w:val="20"/>
+          <w:szCs w:val="20"/>
+        </w:rPr>
+        <w:t>(</w:t>
+      </w:r>
+      <w:proofErr w:type="spellStart"/>
+      <w:r>
+        <w:rPr>
+          <w:rFonts w:ascii="Courier New" w:hAnsi="Courier New" w:cs="Courier New"/>
+          <w:color w:val="000000"/>
+          <w:sz w:val="20"/>
+          <w:szCs w:val="20"/>
+        </w:rPr>
+        <w:t>voisins</w:t>
+      </w:r>
+      <w:proofErr w:type="spellEnd"/>
+      <w:r>
+        <w:rPr>
+          <w:rFonts w:ascii="Courier New" w:hAnsi="Courier New" w:cs="Courier New"/>
+          <w:color w:val="000000"/>
+          <w:sz w:val="20"/>
+          <w:szCs w:val="20"/>
+        </w:rPr>
+        <w:t>);</w:t>
+      </w:r>
+    </w:p>
+    <w:p>
+      <w:pPr>
+        <w:autoSpaceDE w:val="0"/>
+        <w:autoSpaceDN w:val="0"/>
+        <w:adjustRightInd w:val="0"/>
+        <w:spacing w:after="0" w:line="240" w:lineRule="auto"/>
+        <w:rPr>
+          <w:rFonts w:ascii="Courier New" w:hAnsi="Courier New" w:cs="Courier New"/>
+          <w:sz w:val="24"/>
+          <w:szCs w:val="24"/>
+        </w:rPr>
+      </w:pPr>
+      <w:r>
+        <w:rPr>
+          <w:rFonts w:ascii="Courier New" w:hAnsi="Courier New" w:cs="Courier New"/>
+          <w:color w:val="228B22"/>
+          <w:sz w:val="20"/>
+          <w:szCs w:val="20"/>
+        </w:rPr>
+        <w:t>% If image intensity over new perimeter is greater than the mean intensity of previous perimeter (minus tolerance), than this perimeter is part of the segmented object</w:t>
+      </w:r>
+    </w:p>
+    <w:p>
+      <w:pPr>
+        <w:autoSpaceDE w:val="0"/>
+        <w:autoSpaceDN w:val="0"/>
+        <w:adjustRightInd w:val="0"/>
+        <w:spacing w:after="0" w:line="240" w:lineRule="auto"/>
+        <w:rPr>
+          <w:rFonts w:ascii="Courier New" w:hAnsi="Courier New" w:cs="Courier New"/>
+          <w:sz w:val="24"/>
+          <w:szCs w:val="24"/>
+        </w:rPr>
+      </w:pPr>
+      <w:r>
+        <w:rPr>
+          <w:rFonts w:ascii="Courier New" w:hAnsi="Courier New" w:cs="Courier New"/>
+          <w:color w:val="000000"/>
+          <w:sz w:val="20"/>
+          <w:szCs w:val="20"/>
+        </w:rPr>
+        <w:t xml:space="preserve">    </w:t>
+      </w:r>
+      <w:proofErr w:type="gramStart"/>
+      <w:r>
+        <w:rPr>
+          <w:rFonts w:ascii="Courier New" w:hAnsi="Courier New" w:cs="Courier New"/>
+          <w:color w:val="000000"/>
+          <w:sz w:val="20"/>
+          <w:szCs w:val="20"/>
+        </w:rPr>
+        <w:t>Phi(</w:t>
+      </w:r>
+      <w:proofErr w:type="spellStart"/>
+      <w:proofErr w:type="gramEnd"/>
+      <w:r>
+        <w:rPr>
+          <w:rFonts w:ascii="Courier New" w:hAnsi="Courier New" w:cs="Courier New"/>
+          <w:color w:val="000000"/>
+          <w:sz w:val="20"/>
+          <w:szCs w:val="20"/>
+        </w:rPr>
+        <w:t>voisins</w:t>
+      </w:r>
+      <w:proofErr w:type="spellEnd"/>
+      <w:r>
+        <w:rPr>
+          <w:rFonts w:ascii="Courier New" w:hAnsi="Courier New" w:cs="Courier New"/>
+          <w:color w:val="000000"/>
+          <w:sz w:val="20"/>
+          <w:szCs w:val="20"/>
+        </w:rPr>
+        <w:t>(</w:t>
+      </w:r>
+      <w:proofErr w:type="spellStart"/>
+      <w:r>
+        <w:rPr>
+          <w:rFonts w:ascii="Courier New" w:hAnsi="Courier New" w:cs="Courier New"/>
+          <w:color w:val="000000"/>
+          <w:sz w:val="20"/>
+          <w:szCs w:val="20"/>
+        </w:rPr>
+        <w:t>valeursVoisins</w:t>
+      </w:r>
+      <w:proofErr w:type="spellEnd"/>
+      <w:r>
+        <w:rPr>
+          <w:rFonts w:ascii="Courier New" w:hAnsi="Courier New" w:cs="Courier New"/>
+          <w:color w:val="000000"/>
+          <w:sz w:val="20"/>
+          <w:szCs w:val="20"/>
+        </w:rPr>
+        <w:t xml:space="preserve"> &gt; </w:t>
+      </w:r>
+      <w:proofErr w:type="spellStart"/>
+      <w:r>
+        <w:rPr>
+          <w:rFonts w:ascii="Courier New" w:hAnsi="Courier New" w:cs="Courier New"/>
+          <w:color w:val="000000"/>
+          <w:sz w:val="20"/>
+          <w:szCs w:val="20"/>
+        </w:rPr>
+        <w:t>meanSeg</w:t>
+      </w:r>
+      <w:proofErr w:type="spellEnd"/>
+      <w:r>
+        <w:rPr>
+          <w:rFonts w:ascii="Courier New" w:hAnsi="Courier New" w:cs="Courier New"/>
+          <w:color w:val="000000"/>
+          <w:sz w:val="20"/>
+          <w:szCs w:val="20"/>
+        </w:rPr>
+        <w:t xml:space="preserve"> - tolerance &amp; </w:t>
+      </w:r>
+      <w:proofErr w:type="spellStart"/>
+      <w:r>
+        <w:rPr>
+          <w:rFonts w:ascii="Courier New" w:hAnsi="Courier New" w:cs="Courier New"/>
+          <w:color w:val="000000"/>
+          <w:sz w:val="20"/>
+          <w:szCs w:val="20"/>
+        </w:rPr>
+        <w:t>valeursVoisins</w:t>
+      </w:r>
+      <w:proofErr w:type="spellEnd"/>
+      <w:r>
+        <w:rPr>
+          <w:rFonts w:ascii="Courier New" w:hAnsi="Courier New" w:cs="Courier New"/>
+          <w:color w:val="000000"/>
+          <w:sz w:val="20"/>
+          <w:szCs w:val="20"/>
+        </w:rPr>
+        <w:t xml:space="preserve"> &lt; </w:t>
+      </w:r>
+      <w:proofErr w:type="spellStart"/>
+      <w:r>
+        <w:rPr>
+          <w:rFonts w:ascii="Courier New" w:hAnsi="Courier New" w:cs="Courier New"/>
+          <w:color w:val="000000"/>
+          <w:sz w:val="20"/>
+          <w:szCs w:val="20"/>
+        </w:rPr>
+        <w:t>meanSeg</w:t>
+      </w:r>
+      <w:proofErr w:type="spellEnd"/>
+      <w:r>
+        <w:rPr>
+          <w:rFonts w:ascii="Courier New" w:hAnsi="Courier New" w:cs="Courier New"/>
+          <w:color w:val="000000"/>
+          <w:sz w:val="20"/>
+          <w:szCs w:val="20"/>
+        </w:rPr>
+        <w:t xml:space="preserve"> + tolerance)) = 1;</w:t>
+      </w:r>
+    </w:p>
+    <w:p>
+      <w:pPr>
+        <w:autoSpaceDE w:val="0"/>
+        <w:autoSpaceDN w:val="0"/>
+        <w:adjustRightInd w:val="0"/>
+        <w:spacing w:after="0" w:line="240" w:lineRule="auto"/>
+        <w:rPr>
+          <w:rFonts w:ascii="Courier New" w:hAnsi="Courier New" w:cs="Courier New"/>
+          <w:sz w:val="24"/>
+          <w:szCs w:val="24"/>
+        </w:rPr>
+      </w:pPr>
+      <w:r>
+        <w:rPr>
+          <w:rFonts w:ascii="Courier New" w:hAnsi="Courier New" w:cs="Courier New"/>
+          <w:color w:val="228B22"/>
+          <w:sz w:val="20"/>
+          <w:szCs w:val="20"/>
+        </w:rPr>
+        <w:t>% Repeat while there's new pixel in seed, stop if no new pixel were added</w:t>
+      </w:r>
+    </w:p>
+    <w:p>
+      <w:pPr>
+        <w:autoSpaceDE w:val="0"/>
+        <w:autoSpaceDN w:val="0"/>
+        <w:adjustRightInd w:val="0"/>
+        <w:spacing w:after="0" w:line="240" w:lineRule="auto"/>
+        <w:rPr>
+          <w:rFonts w:ascii="Courier New" w:hAnsi="Courier New" w:cs="Courier New"/>
+          <w:sz w:val="24"/>
+          <w:szCs w:val="24"/>
+        </w:rPr>
+      </w:pPr>
+      <w:r>
+        <w:rPr>
+          <w:rFonts w:ascii="Courier New" w:hAnsi="Courier New" w:cs="Courier New"/>
+          <w:color w:val="0000FF"/>
+          <w:sz w:val="20"/>
+          <w:szCs w:val="20"/>
+        </w:rPr>
+        <w:t>end</w:t>
+      </w:r>
+    </w:p>
+    <w:p>
+      <w:pPr>
+        <w:rPr>
+          <w:b/>
+          <w:sz w:val="28"/>
+        </w:rPr>
+      </w:pPr>
+    </w:p>
+    <w:p>
+      <w:pPr>
+        <w:rPr>
+          <w:b/>
+          <w:sz w:val="28"/>
+        </w:rPr>
+      </w:pPr>
+    </w:p>
+    <w:p>
+      <w:pPr>
+        <w:rPr>
+          <w:b/>
+          <w:sz w:val="28"/>
+        </w:rPr>
+      </w:pPr>
+    </w:p>
+    <w:p>
+      <w:pPr>
+        <w:rPr>
+          <w:b/>
+          <w:sz w:val="28"/>
+        </w:rPr>
+      </w:pPr>
+    </w:p>
+    <w:p>
+      <w:pPr>
+        <w:rPr>
+          <w:b/>
+          <w:sz w:val="28"/>
+        </w:rPr>
+      </w:pPr>
+    </w:p>
+    <w:p>
+      <w:pPr>
+        <w:rPr>
+          <w:b/>
+          <w:sz w:val="28"/>
+        </w:rPr>
+      </w:pPr>
+    </w:p>
+    <w:p>
+      <w:pPr>
+        <w:rPr>
+          <w:b/>
+          <w:sz w:val="28"/>
+        </w:rPr>
+      </w:pPr>
+    </w:p>
+    <w:p>
+      <w:pPr>
+        <w:rPr>
+          <w:b/>
+          <w:sz w:val="28"/>
+        </w:rPr>
+      </w:pPr>
+    </w:p>
+    <w:p>
+      <w:pPr>
+        <w:rPr>
+          <w:b/>
+          <w:sz w:val="28"/>
+        </w:rPr>
+      </w:pPr>
+    </w:p>
+    <w:p>
+      <w:pPr>
+        <w:rPr>
+          <w:b/>
+          <w:sz w:val="28"/>
+        </w:rPr>
+      </w:pPr>
+    </w:p>
+    <w:p>
+      <w:pPr>
+        <w:autoSpaceDE w:val="0"/>
+        <w:autoSpaceDN w:val="0"/>
+        <w:adjustRightInd w:val="0"/>
+        <w:spacing w:after="0" w:line="240" w:lineRule="auto"/>
+        <w:rPr>
+          <w:rFonts w:ascii="Courier New" w:hAnsi="Courier New" w:cs="Courier New"/>
+          <w:color w:val="228B22"/>
+          <w:sz w:val="20"/>
+          <w:szCs w:val="20"/>
+        </w:rPr>
+      </w:pPr>
+    </w:p>
+    <w:p>
+      <w:pPr>
+        <w:autoSpaceDE w:val="0"/>
+        <w:autoSpaceDN w:val="0"/>
+        <w:adjustRightInd w:val="0"/>
+        <w:spacing w:after="0" w:line="240" w:lineRule="auto"/>
+        <w:rPr>
+          <w:rFonts w:ascii="Courier New" w:hAnsi="Courier New" w:cs="Courier New"/>
+          <w:sz w:val="24"/>
+          <w:szCs w:val="24"/>
+        </w:rPr>
+      </w:pPr>
+      <w:r>
+        <w:rPr>
+          <w:rFonts w:ascii="Courier New" w:hAnsi="Courier New" w:cs="Courier New"/>
+          <w:color w:val="228B22"/>
+          <w:sz w:val="20"/>
+          <w:szCs w:val="20"/>
+        </w:rPr>
+        <w:lastRenderedPageBreak/>
+        <w:t>%It will take several seconds for the output images to pop up because the</w:t>
+      </w:r>
+    </w:p>
+    <w:p>
+      <w:pPr>
+        <w:autoSpaceDE w:val="0"/>
+        <w:autoSpaceDN w:val="0"/>
+        <w:adjustRightInd w:val="0"/>
+        <w:spacing w:after="0" w:line="240" w:lineRule="auto"/>
+        <w:rPr>
+          <w:rFonts w:ascii="Courier New" w:hAnsi="Courier New" w:cs="Courier New"/>
+          <w:sz w:val="24"/>
+          <w:szCs w:val="24"/>
+        </w:rPr>
+      </w:pPr>
+      <w:r>
+        <w:rPr>
+          <w:rFonts w:ascii="Courier New" w:hAnsi="Courier New" w:cs="Courier New"/>
+          <w:color w:val="228B22"/>
+          <w:sz w:val="20"/>
+          <w:szCs w:val="20"/>
+        </w:rPr>
+        <w:t>%algorithm is being ran on four images.</w:t>
+      </w:r>
+    </w:p>
+    <w:p>
+      <w:pPr>
+        <w:autoSpaceDE w:val="0"/>
+        <w:autoSpaceDN w:val="0"/>
+        <w:adjustRightInd w:val="0"/>
+        <w:spacing w:after="0" w:line="240" w:lineRule="auto"/>
+        <w:rPr>
+          <w:rFonts w:ascii="Courier New" w:hAnsi="Courier New" w:cs="Courier New"/>
+          <w:sz w:val="24"/>
+          <w:szCs w:val="24"/>
+        </w:rPr>
+      </w:pPr>
+      <w:r>
+        <w:rPr>
+          <w:rFonts w:ascii="Courier New" w:hAnsi="Courier New" w:cs="Courier New"/>
+          <w:color w:val="228B22"/>
+          <w:sz w:val="20"/>
+          <w:szCs w:val="20"/>
+        </w:rPr>
+        <w:t xml:space="preserve"> </w:t>
+      </w:r>
+    </w:p>
+    <w:p>
+      <w:pPr>
+        <w:autoSpaceDE w:val="0"/>
+        <w:autoSpaceDN w:val="0"/>
+        <w:adjustRightInd w:val="0"/>
+        <w:spacing w:after="0" w:line="240" w:lineRule="auto"/>
+        <w:rPr>
+          <w:rFonts w:ascii="Courier New" w:hAnsi="Courier New" w:cs="Courier New"/>
+          <w:sz w:val="24"/>
+          <w:szCs w:val="24"/>
+        </w:rPr>
+      </w:pPr>
+      <w:r>
+        <w:rPr>
+          <w:rFonts w:ascii="Courier New" w:hAnsi="Courier New" w:cs="Courier New"/>
+          <w:color w:val="228B22"/>
+          <w:sz w:val="20"/>
+          <w:szCs w:val="20"/>
+        </w:rPr>
+        <w:t>%Read in the image and convert to double values</w:t>
+      </w:r>
+    </w:p>
+    <w:p>
+      <w:pPr>
+        <w:autoSpaceDE w:val="0"/>
+        <w:autoSpaceDN w:val="0"/>
+        <w:adjustRightInd w:val="0"/>
+        <w:spacing w:after="0" w:line="240" w:lineRule="auto"/>
+        <w:rPr>
+          <w:rFonts w:ascii="Courier New" w:hAnsi="Courier New" w:cs="Courier New"/>
+          <w:sz w:val="24"/>
+          <w:szCs w:val="24"/>
+        </w:rPr>
+      </w:pPr>
+      <w:r>
+        <w:rPr>
+          <w:rFonts w:ascii="Courier New" w:hAnsi="Courier New" w:cs="Courier New"/>
+          <w:color w:val="000000"/>
+          <w:sz w:val="20"/>
+          <w:szCs w:val="20"/>
+        </w:rPr>
+        <w:t>HW1 = im2double(</w:t>
+      </w:r>
+      <w:proofErr w:type="spellStart"/>
+      <w:r>
+        <w:rPr>
+          <w:rFonts w:ascii="Courier New" w:hAnsi="Courier New" w:cs="Courier New"/>
+          <w:color w:val="000000"/>
+          <w:sz w:val="20"/>
+          <w:szCs w:val="20"/>
+        </w:rPr>
+        <w:t>imread</w:t>
+      </w:r>
+      <w:proofErr w:type="spellEnd"/>
+      <w:r>
+        <w:rPr>
+          <w:rFonts w:ascii="Courier New" w:hAnsi="Courier New" w:cs="Courier New"/>
+          <w:color w:val="000000"/>
+          <w:sz w:val="20"/>
+          <w:szCs w:val="20"/>
+        </w:rPr>
+        <w:t>(</w:t>
+      </w:r>
+      <w:r>
+        <w:rPr>
+          <w:rFonts w:ascii="Courier New" w:hAnsi="Courier New" w:cs="Courier New"/>
+          <w:color w:val="A020F0"/>
+          <w:sz w:val="20"/>
+          <w:szCs w:val="20"/>
+        </w:rPr>
+        <w:t>'HW1.png'</w:t>
+      </w:r>
+      <w:r>
+        <w:rPr>
+          <w:rFonts w:ascii="Courier New" w:hAnsi="Courier New" w:cs="Courier New"/>
+          <w:color w:val="000000"/>
+          <w:sz w:val="20"/>
+          <w:szCs w:val="20"/>
+        </w:rPr>
+        <w:t>));</w:t>
+      </w:r>
+    </w:p>
+    <w:p>
+      <w:pPr>
+        <w:autoSpaceDE w:val="0"/>
+        <w:autoSpaceDN w:val="0"/>
+        <w:adjustRightInd w:val="0"/>
+        <w:spacing w:after="0" w:line="240" w:lineRule="auto"/>
+        <w:rPr>
+          <w:rFonts w:ascii="Courier New" w:hAnsi="Courier New" w:cs="Courier New"/>
+          <w:sz w:val="24"/>
+          <w:szCs w:val="24"/>
+        </w:rPr>
+      </w:pPr>
+      <w:r>
+        <w:rPr>
+          <w:rFonts w:ascii="Courier New" w:hAnsi="Courier New" w:cs="Courier New"/>
+          <w:color w:val="000000"/>
+          <w:sz w:val="20"/>
+          <w:szCs w:val="20"/>
+        </w:rPr>
+        <w:t>HW4 = im2double(</w:t>
+      </w:r>
+      <w:proofErr w:type="spellStart"/>
+      <w:r>
+        <w:rPr>
+          <w:rFonts w:ascii="Courier New" w:hAnsi="Courier New" w:cs="Courier New"/>
+          <w:color w:val="000000"/>
+          <w:sz w:val="20"/>
+          <w:szCs w:val="20"/>
+        </w:rPr>
+        <w:t>imread</w:t>
+      </w:r>
+      <w:proofErr w:type="spellEnd"/>
+      <w:r>
+        <w:rPr>
+          <w:rFonts w:ascii="Courier New" w:hAnsi="Courier New" w:cs="Courier New"/>
+          <w:color w:val="000000"/>
+          <w:sz w:val="20"/>
+          <w:szCs w:val="20"/>
+        </w:rPr>
+        <w:t>(</w:t>
+      </w:r>
+      <w:r>
+        <w:rPr>
+          <w:rFonts w:ascii="Courier New" w:hAnsi="Courier New" w:cs="Courier New"/>
+          <w:color w:val="A020F0"/>
+          <w:sz w:val="20"/>
+          <w:szCs w:val="20"/>
+        </w:rPr>
+        <w:t>'HW4.png'</w:t>
+      </w:r>
+      <w:r>
+        <w:rPr>
+          <w:rFonts w:ascii="Courier New" w:hAnsi="Courier New" w:cs="Courier New"/>
+          <w:color w:val="000000"/>
+          <w:sz w:val="20"/>
+          <w:szCs w:val="20"/>
+        </w:rPr>
+        <w:t>));</w:t>
+      </w:r>
+    </w:p>
+    <w:p>
+      <w:pPr>
+        <w:autoSpaceDE w:val="0"/>
+        <w:autoSpaceDN w:val="0"/>
+        <w:adjustRightInd w:val="0"/>
+        <w:spacing w:after="0" w:line="240" w:lineRule="auto"/>
+        <w:rPr>
+          <w:rFonts w:ascii="Courier New" w:hAnsi="Courier New" w:cs="Courier New"/>
+          <w:sz w:val="24"/>
+          <w:szCs w:val="24"/>
+        </w:rPr>
+      </w:pPr>
+      <w:r>
+        <w:rPr>
+          <w:rFonts w:ascii="Courier New" w:hAnsi="Courier New" w:cs="Courier New"/>
+          <w:color w:val="000000"/>
+          <w:sz w:val="20"/>
+          <w:szCs w:val="20"/>
+        </w:rPr>
+        <w:t>PR4 = im2double(</w:t>
+      </w:r>
+      <w:proofErr w:type="spellStart"/>
+      <w:r>
+        <w:rPr>
+          <w:rFonts w:ascii="Courier New" w:hAnsi="Courier New" w:cs="Courier New"/>
+          <w:color w:val="000000"/>
+          <w:sz w:val="20"/>
+          <w:szCs w:val="20"/>
+        </w:rPr>
+        <w:t>imread</w:t>
+      </w:r>
+      <w:proofErr w:type="spellEnd"/>
+      <w:r>
+        <w:rPr>
+          <w:rFonts w:ascii="Courier New" w:hAnsi="Courier New" w:cs="Courier New"/>
+          <w:color w:val="000000"/>
+          <w:sz w:val="20"/>
+          <w:szCs w:val="20"/>
+        </w:rPr>
+        <w:t>(</w:t>
+      </w:r>
+      <w:r>
+        <w:rPr>
+          <w:rFonts w:ascii="Courier New" w:hAnsi="Courier New" w:cs="Courier New"/>
+          <w:color w:val="A020F0"/>
+          <w:sz w:val="20"/>
+          <w:szCs w:val="20"/>
+        </w:rPr>
+        <w:t>'PR4.png'</w:t>
+      </w:r>
+      <w:r>
+        <w:rPr>
+          <w:rFonts w:ascii="Courier New" w:hAnsi="Courier New" w:cs="Courier New"/>
+          <w:color w:val="000000"/>
+          <w:sz w:val="20"/>
+          <w:szCs w:val="20"/>
+        </w:rPr>
+        <w:t>));</w:t>
+      </w:r>
+    </w:p>
+    <w:p>
+      <w:pPr>
+        <w:autoSpaceDE w:val="0"/>
+        <w:autoSpaceDN w:val="0"/>
+        <w:adjustRightInd w:val="0"/>
+        <w:spacing w:after="0" w:line="240" w:lineRule="auto"/>
+        <w:rPr>
+          <w:rFonts w:ascii="Courier New" w:hAnsi="Courier New" w:cs="Courier New"/>
+          <w:sz w:val="24"/>
+          <w:szCs w:val="24"/>
+        </w:rPr>
+      </w:pPr>
+      <w:r>
+        <w:rPr>
+          <w:rFonts w:ascii="Courier New" w:hAnsi="Courier New" w:cs="Courier New"/>
+          <w:color w:val="000000"/>
+          <w:sz w:val="20"/>
+          <w:szCs w:val="20"/>
+        </w:rPr>
+        <w:t>PR7 = im2double(</w:t>
+      </w:r>
+      <w:proofErr w:type="spellStart"/>
+      <w:r>
+        <w:rPr>
+          <w:rFonts w:ascii="Courier New" w:hAnsi="Courier New" w:cs="Courier New"/>
+          <w:color w:val="000000"/>
+          <w:sz w:val="20"/>
+          <w:szCs w:val="20"/>
+        </w:rPr>
+        <w:t>imread</w:t>
+      </w:r>
+      <w:proofErr w:type="spellEnd"/>
+      <w:r>
+        <w:rPr>
+          <w:rFonts w:ascii="Courier New" w:hAnsi="Courier New" w:cs="Courier New"/>
+          <w:color w:val="000000"/>
+          <w:sz w:val="20"/>
+          <w:szCs w:val="20"/>
+        </w:rPr>
+        <w:t>(</w:t>
+      </w:r>
+      <w:r>
+        <w:rPr>
+          <w:rFonts w:ascii="Courier New" w:hAnsi="Courier New" w:cs="Courier New"/>
+          <w:color w:val="A020F0"/>
+          <w:sz w:val="20"/>
+          <w:szCs w:val="20"/>
+        </w:rPr>
+        <w:t>'PR7.png'</w:t>
+      </w:r>
+      <w:r>
+        <w:rPr>
+          <w:rFonts w:ascii="Courier New" w:hAnsi="Courier New" w:cs="Courier New"/>
+          <w:color w:val="000000"/>
+          <w:sz w:val="20"/>
+          <w:szCs w:val="20"/>
+        </w:rPr>
+        <w:t>));</w:t>
+      </w:r>
+    </w:p>
+    <w:p>
+      <w:pPr>
+        <w:autoSpaceDE w:val="0"/>
+        <w:autoSpaceDN w:val="0"/>
+        <w:adjustRightInd w:val="0"/>
+        <w:spacing w:after="0" w:line="240" w:lineRule="auto"/>
+        <w:rPr>
+          <w:rFonts w:ascii="Courier New" w:hAnsi="Courier New" w:cs="Courier New"/>
+          <w:sz w:val="24"/>
+          <w:szCs w:val="24"/>
+        </w:rPr>
+      </w:pPr>
+      <w:r>
+        <w:rPr>
+          <w:rFonts w:ascii="Courier New" w:hAnsi="Courier New" w:cs="Courier New"/>
+          <w:color w:val="000000"/>
+          <w:sz w:val="20"/>
+          <w:szCs w:val="20"/>
+        </w:rPr>
+        <w:t xml:space="preserve"> </w:t>
+      </w:r>
+    </w:p>
+    <w:p>
+      <w:pPr>
+        <w:autoSpaceDE w:val="0"/>
+        <w:autoSpaceDN w:val="0"/>
+        <w:adjustRightInd w:val="0"/>
+        <w:spacing w:after="0" w:line="240" w:lineRule="auto"/>
+        <w:rPr>
+          <w:rFonts w:ascii="Courier New" w:hAnsi="Courier New" w:cs="Courier New"/>
+          <w:sz w:val="24"/>
+          <w:szCs w:val="24"/>
+        </w:rPr>
+      </w:pPr>
+      <w:r>
+        <w:rPr>
+          <w:rFonts w:ascii="Courier New" w:hAnsi="Courier New" w:cs="Courier New"/>
+          <w:color w:val="228B22"/>
+          <w:sz w:val="20"/>
+          <w:szCs w:val="20"/>
+        </w:rPr>
+        <w:t>%If you want to select the seed manually on the image, then set the x and y coordinates to 0</w:t>
+      </w:r>
+    </w:p>
+    <w:p>
+      <w:pPr>
+        <w:autoSpaceDE w:val="0"/>
+        <w:autoSpaceDN w:val="0"/>
+        <w:adjustRightInd w:val="0"/>
+        <w:spacing w:after="0" w:line="240" w:lineRule="auto"/>
+        <w:rPr>
+          <w:rFonts w:ascii="Courier New" w:hAnsi="Courier New" w:cs="Courier New"/>
+          <w:sz w:val="24"/>
+          <w:szCs w:val="24"/>
+        </w:rPr>
+      </w:pPr>
+      <w:r>
+        <w:rPr>
+          <w:rFonts w:ascii="Courier New" w:hAnsi="Courier New" w:cs="Courier New"/>
+          <w:color w:val="000000"/>
+          <w:sz w:val="20"/>
+          <w:szCs w:val="20"/>
+        </w:rPr>
+        <w:t xml:space="preserve">HW1_SRG = </w:t>
+      </w:r>
+      <w:proofErr w:type="spellStart"/>
+      <w:r>
+        <w:rPr>
+          <w:rFonts w:ascii="Courier New" w:hAnsi="Courier New" w:cs="Courier New"/>
+          <w:color w:val="000000"/>
+          <w:sz w:val="20"/>
+          <w:szCs w:val="20"/>
+        </w:rPr>
+        <w:t>seeded_region_growing</w:t>
+      </w:r>
+      <w:proofErr w:type="spellEnd"/>
+      <w:r>
+        <w:rPr>
+          <w:rFonts w:ascii="Courier New" w:hAnsi="Courier New" w:cs="Courier New"/>
+          <w:color w:val="000000"/>
+          <w:sz w:val="20"/>
+          <w:szCs w:val="20"/>
+        </w:rPr>
+        <w:t>(</w:t>
+      </w:r>
+      <w:proofErr w:type="gramStart"/>
+      <w:r>
+        <w:rPr>
+          <w:rFonts w:ascii="Courier New" w:hAnsi="Courier New" w:cs="Courier New"/>
+          <w:color w:val="000000"/>
+          <w:sz w:val="20"/>
+          <w:szCs w:val="20"/>
+        </w:rPr>
+        <w:t>0.2,HW</w:t>
+      </w:r>
+      <w:proofErr w:type="gramEnd"/>
+      <w:r>
+        <w:rPr>
+          <w:rFonts w:ascii="Courier New" w:hAnsi="Courier New" w:cs="Courier New"/>
+          <w:color w:val="000000"/>
+          <w:sz w:val="20"/>
+          <w:szCs w:val="20"/>
+        </w:rPr>
+        <w:t>1,100,100);</w:t>
+      </w:r>
+    </w:p>
+    <w:p>
+      <w:pPr>
+        <w:autoSpaceDE w:val="0"/>
+        <w:autoSpaceDN w:val="0"/>
+        <w:adjustRightInd w:val="0"/>
+        <w:spacing w:after="0" w:line="240" w:lineRule="auto"/>
+        <w:rPr>
+          <w:rFonts w:ascii="Courier New" w:hAnsi="Courier New" w:cs="Courier New"/>
+          <w:sz w:val="24"/>
+          <w:szCs w:val="24"/>
+        </w:rPr>
+      </w:pPr>
+      <w:r>
+        <w:rPr>
+          <w:rFonts w:ascii="Courier New" w:hAnsi="Courier New" w:cs="Courier New"/>
+          <w:color w:val="000000"/>
+          <w:sz w:val="20"/>
+          <w:szCs w:val="20"/>
+        </w:rPr>
+        <w:t xml:space="preserve">HW4_SRG = </w:t>
+      </w:r>
+      <w:proofErr w:type="spellStart"/>
+      <w:r>
+        <w:rPr>
+          <w:rFonts w:ascii="Courier New" w:hAnsi="Courier New" w:cs="Courier New"/>
+          <w:color w:val="000000"/>
+          <w:sz w:val="20"/>
+          <w:szCs w:val="20"/>
+        </w:rPr>
+        <w:t>seeded_region_growing</w:t>
+      </w:r>
+      <w:proofErr w:type="spellEnd"/>
+      <w:r>
+        <w:rPr>
+          <w:rFonts w:ascii="Courier New" w:hAnsi="Courier New" w:cs="Courier New"/>
+          <w:color w:val="000000"/>
+          <w:sz w:val="20"/>
+          <w:szCs w:val="20"/>
+        </w:rPr>
+        <w:t>(</w:t>
+      </w:r>
+      <w:proofErr w:type="gramStart"/>
+      <w:r>
+        <w:rPr>
+          <w:rFonts w:ascii="Courier New" w:hAnsi="Courier New" w:cs="Courier New"/>
+          <w:color w:val="000000"/>
+          <w:sz w:val="20"/>
+          <w:szCs w:val="20"/>
+        </w:rPr>
+        <w:t>0.2,HW</w:t>
+      </w:r>
+      <w:proofErr w:type="gramEnd"/>
+      <w:r>
+        <w:rPr>
+          <w:rFonts w:ascii="Courier New" w:hAnsi="Courier New" w:cs="Courier New"/>
+          <w:color w:val="000000"/>
+          <w:sz w:val="20"/>
+          <w:szCs w:val="20"/>
+        </w:rPr>
+        <w:t>4,100,100);</w:t>
+      </w:r>
+    </w:p>
+    <w:p>
+      <w:pPr>
+        <w:autoSpaceDE w:val="0"/>
+        <w:autoSpaceDN w:val="0"/>
+        <w:adjustRightInd w:val="0"/>
+        <w:spacing w:after="0" w:line="240" w:lineRule="auto"/>
+        <w:rPr>
+          <w:rFonts w:ascii="Courier New" w:hAnsi="Courier New" w:cs="Courier New"/>
+          <w:sz w:val="24"/>
+          <w:szCs w:val="24"/>
+        </w:rPr>
+      </w:pPr>
+      <w:r>
+        <w:rPr>
+          <w:rFonts w:ascii="Courier New" w:hAnsi="Courier New" w:cs="Courier New"/>
+          <w:color w:val="000000"/>
+          <w:sz w:val="20"/>
+          <w:szCs w:val="20"/>
+        </w:rPr>
+        <w:t xml:space="preserve">PR4_SRG = </w:t>
+      </w:r>
+      <w:proofErr w:type="spellStart"/>
+      <w:r>
+        <w:rPr>
+          <w:rFonts w:ascii="Courier New" w:hAnsi="Courier New" w:cs="Courier New"/>
+          <w:color w:val="000000"/>
+          <w:sz w:val="20"/>
+          <w:szCs w:val="20"/>
+        </w:rPr>
+        <w:t>seeded_region_growing</w:t>
+      </w:r>
+      <w:proofErr w:type="spellEnd"/>
+      <w:r>
+        <w:rPr>
+          <w:rFonts w:ascii="Courier New" w:hAnsi="Courier New" w:cs="Courier New"/>
+          <w:color w:val="000000"/>
+          <w:sz w:val="20"/>
+          <w:szCs w:val="20"/>
+        </w:rPr>
+        <w:t>(</w:t>
+      </w:r>
+      <w:proofErr w:type="gramStart"/>
+      <w:r>
+        <w:rPr>
+          <w:rFonts w:ascii="Courier New" w:hAnsi="Courier New" w:cs="Courier New"/>
+          <w:color w:val="000000"/>
+          <w:sz w:val="20"/>
+          <w:szCs w:val="20"/>
+        </w:rPr>
+        <w:t>0.4,PR</w:t>
+      </w:r>
+      <w:proofErr w:type="gramEnd"/>
+      <w:r>
+        <w:rPr>
+          <w:rFonts w:ascii="Courier New" w:hAnsi="Courier New" w:cs="Courier New"/>
+          <w:color w:val="000000"/>
+          <w:sz w:val="20"/>
+          <w:szCs w:val="20"/>
+        </w:rPr>
+        <w:t>4,100,100);</w:t>
+      </w:r>
+    </w:p>
+    <w:p>
+      <w:pPr>
+        <w:autoSpaceDE w:val="0"/>
+        <w:autoSpaceDN w:val="0"/>
+        <w:adjustRightInd w:val="0"/>
+        <w:spacing w:after="0" w:line="240" w:lineRule="auto"/>
+        <w:rPr>
+          <w:rFonts w:ascii="Courier New" w:hAnsi="Courier New" w:cs="Courier New"/>
+          <w:sz w:val="24"/>
+          <w:szCs w:val="24"/>
+        </w:rPr>
+      </w:pPr>
+      <w:r>
+        <w:rPr>
+          <w:rFonts w:ascii="Courier New" w:hAnsi="Courier New" w:cs="Courier New"/>
+          <w:color w:val="000000"/>
+          <w:sz w:val="20"/>
+          <w:szCs w:val="20"/>
+        </w:rPr>
+        <w:t xml:space="preserve">PR7_SRG = </w:t>
+      </w:r>
+      <w:proofErr w:type="spellStart"/>
+      <w:r>
+        <w:rPr>
+          <w:rFonts w:ascii="Courier New" w:hAnsi="Courier New" w:cs="Courier New"/>
+          <w:color w:val="000000"/>
+          <w:sz w:val="20"/>
+          <w:szCs w:val="20"/>
+        </w:rPr>
+        <w:t>seeded_region_growing</w:t>
+      </w:r>
+      <w:proofErr w:type="spellEnd"/>
+      <w:r>
+        <w:rPr>
+          <w:rFonts w:ascii="Courier New" w:hAnsi="Courier New" w:cs="Courier New"/>
+          <w:color w:val="000000"/>
+          <w:sz w:val="20"/>
+          <w:szCs w:val="20"/>
+        </w:rPr>
+        <w:t>(</w:t>
+      </w:r>
+      <w:proofErr w:type="gramStart"/>
+      <w:r>
+        <w:rPr>
+          <w:rFonts w:ascii="Courier New" w:hAnsi="Courier New" w:cs="Courier New"/>
+          <w:color w:val="000000"/>
+          <w:sz w:val="20"/>
+          <w:szCs w:val="20"/>
+        </w:rPr>
+        <w:t>0.2,PR</w:t>
+      </w:r>
+      <w:proofErr w:type="gramEnd"/>
+      <w:r>
+        <w:rPr>
+          <w:rFonts w:ascii="Courier New" w:hAnsi="Courier New" w:cs="Courier New"/>
+          <w:color w:val="000000"/>
+          <w:sz w:val="20"/>
+          <w:szCs w:val="20"/>
+        </w:rPr>
+        <w:t>7,100,100);</w:t>
+      </w:r>
+    </w:p>
+    <w:p>
+      <w:pPr>
+        <w:autoSpaceDE w:val="0"/>
+        <w:autoSpaceDN w:val="0"/>
+        <w:adjustRightInd w:val="0"/>
+        <w:spacing w:after="0" w:line="240" w:lineRule="auto"/>
+        <w:rPr>
+          <w:rFonts w:ascii="Courier New" w:hAnsi="Courier New" w:cs="Courier New"/>
+          <w:sz w:val="24"/>
+          <w:szCs w:val="24"/>
+        </w:rPr>
+      </w:pPr>
+      <w:r>
+        <w:rPr>
+          <w:rFonts w:ascii="Courier New" w:hAnsi="Courier New" w:cs="Courier New"/>
+          <w:color w:val="000000"/>
+          <w:sz w:val="20"/>
+          <w:szCs w:val="20"/>
+        </w:rPr>
+        <w:t xml:space="preserve"> </w:t>
+      </w:r>
+    </w:p>
+    <w:p>
+      <w:pPr>
+        <w:autoSpaceDE w:val="0"/>
+        <w:autoSpaceDN w:val="0"/>
+        <w:adjustRightInd w:val="0"/>
+        <w:spacing w:after="0" w:line="240" w:lineRule="auto"/>
+        <w:rPr>
+          <w:rFonts w:ascii="Courier New" w:hAnsi="Courier New" w:cs="Courier New"/>
+          <w:sz w:val="24"/>
+          <w:szCs w:val="24"/>
+        </w:rPr>
+      </w:pPr>
+      <w:r>
+        <w:rPr>
+          <w:rFonts w:ascii="Courier New" w:hAnsi="Courier New" w:cs="Courier New"/>
+          <w:color w:val="228B22"/>
+          <w:sz w:val="20"/>
+          <w:szCs w:val="20"/>
+        </w:rPr>
+        <w:t xml:space="preserve">%Show the original image compared with the </w:t>
+      </w:r>
+      <w:proofErr w:type="spellStart"/>
+      <w:r>
+        <w:rPr>
+          <w:rFonts w:ascii="Courier New" w:hAnsi="Courier New" w:cs="Courier New"/>
+          <w:color w:val="228B22"/>
+          <w:sz w:val="20"/>
+          <w:szCs w:val="20"/>
+        </w:rPr>
+        <w:t>binarised</w:t>
+      </w:r>
+      <w:proofErr w:type="spellEnd"/>
+      <w:r>
+        <w:rPr>
+          <w:rFonts w:ascii="Courier New" w:hAnsi="Courier New" w:cs="Courier New"/>
+          <w:color w:val="228B22"/>
+          <w:sz w:val="20"/>
+          <w:szCs w:val="20"/>
+        </w:rPr>
+        <w:t xml:space="preserve"> one</w:t>
+      </w:r>
+    </w:p>
+    <w:p>
+      <w:pPr>
+        <w:autoSpaceDE w:val="0"/>
+        <w:autoSpaceDN w:val="0"/>
+        <w:adjustRightInd w:val="0"/>
+        <w:spacing w:after="0" w:line="240" w:lineRule="auto"/>
+        <w:rPr>
+          <w:rFonts w:ascii="Courier New" w:hAnsi="Courier New" w:cs="Courier New"/>
+          <w:sz w:val="24"/>
+          <w:szCs w:val="24"/>
+        </w:rPr>
+      </w:pPr>
+      <w:r>
+        <w:rPr>
+          <w:rFonts w:ascii="Courier New" w:hAnsi="Courier New" w:cs="Courier New"/>
+          <w:color w:val="000000"/>
+          <w:sz w:val="20"/>
+          <w:szCs w:val="20"/>
+        </w:rPr>
+        <w:t xml:space="preserve">figure, </w:t>
+      </w:r>
+      <w:proofErr w:type="spellStart"/>
+      <w:r>
+        <w:rPr>
+          <w:rFonts w:ascii="Courier New" w:hAnsi="Courier New" w:cs="Courier New"/>
+          <w:color w:val="000000"/>
+          <w:sz w:val="20"/>
+          <w:szCs w:val="20"/>
+        </w:rPr>
+        <w:t>imshow</w:t>
+      </w:r>
+      <w:proofErr w:type="spellEnd"/>
+      <w:r>
+        <w:rPr>
+          <w:rFonts w:ascii="Courier New" w:hAnsi="Courier New" w:cs="Courier New"/>
+          <w:color w:val="000000"/>
+          <w:sz w:val="20"/>
+          <w:szCs w:val="20"/>
+        </w:rPr>
+        <w:t>(HW1_SRG);</w:t>
+      </w:r>
+    </w:p>
+    <w:p>
+      <w:pPr>
+        <w:autoSpaceDE w:val="0"/>
+        <w:autoSpaceDN w:val="0"/>
+        <w:adjustRightInd w:val="0"/>
+        <w:spacing w:after="0" w:line="240" w:lineRule="auto"/>
+        <w:rPr>
+          <w:rFonts w:ascii="Courier New" w:hAnsi="Courier New" w:cs="Courier New"/>
+          <w:sz w:val="24"/>
+          <w:szCs w:val="24"/>
+        </w:rPr>
+      </w:pPr>
+      <w:r>
+        <w:rPr>
+          <w:rFonts w:ascii="Courier New" w:hAnsi="Courier New" w:cs="Courier New"/>
+          <w:color w:val="000000"/>
+          <w:sz w:val="20"/>
+          <w:szCs w:val="20"/>
+        </w:rPr>
+        <w:t xml:space="preserve">figure, </w:t>
+      </w:r>
+      <w:proofErr w:type="spellStart"/>
+      <w:r>
+        <w:rPr>
+          <w:rFonts w:ascii="Courier New" w:hAnsi="Courier New" w:cs="Courier New"/>
+          <w:color w:val="000000"/>
+          <w:sz w:val="20"/>
+          <w:szCs w:val="20"/>
+        </w:rPr>
+        <w:t>imshow</w:t>
+      </w:r>
+      <w:proofErr w:type="spellEnd"/>
+      <w:r>
+        <w:rPr>
+          <w:rFonts w:ascii="Courier New" w:hAnsi="Courier New" w:cs="Courier New"/>
+          <w:color w:val="000000"/>
+          <w:sz w:val="20"/>
+          <w:szCs w:val="20"/>
+        </w:rPr>
+        <w:t>(HW4_SRG);</w:t>
+      </w:r>
+    </w:p>
+    <w:p>
+      <w:pPr>
+        <w:autoSpaceDE w:val="0"/>
+        <w:autoSpaceDN w:val="0"/>
+        <w:adjustRightInd w:val="0"/>
+        <w:spacing w:after="0" w:line="240" w:lineRule="auto"/>
+        <w:rPr>
+          <w:rFonts w:ascii="Courier New" w:hAnsi="Courier New" w:cs="Courier New"/>
+          <w:sz w:val="24"/>
+          <w:szCs w:val="24"/>
+        </w:rPr>
+      </w:pPr>
+      <w:r>
+        <w:rPr>
+          <w:rFonts w:ascii="Courier New" w:hAnsi="Courier New" w:cs="Courier New"/>
+          <w:color w:val="000000"/>
+          <w:sz w:val="20"/>
+          <w:szCs w:val="20"/>
+        </w:rPr>
+        <w:t xml:space="preserve">figure, </w:t>
+      </w:r>
+      <w:proofErr w:type="spellStart"/>
+      <w:r>
+        <w:rPr>
+          <w:rFonts w:ascii="Courier New" w:hAnsi="Courier New" w:cs="Courier New"/>
+          <w:color w:val="000000"/>
+          <w:sz w:val="20"/>
+          <w:szCs w:val="20"/>
+        </w:rPr>
+        <w:t>imshow</w:t>
+      </w:r>
+      <w:proofErr w:type="spellEnd"/>
+      <w:r>
+        <w:rPr>
+          <w:rFonts w:ascii="Courier New" w:hAnsi="Courier New" w:cs="Courier New"/>
+          <w:color w:val="000000"/>
+          <w:sz w:val="20"/>
+          <w:szCs w:val="20"/>
+        </w:rPr>
+        <w:t>(PR4_SRG);</w:t>
+      </w:r>
+    </w:p>
+    <w:p>
+      <w:pPr>
+        <w:autoSpaceDE w:val="0"/>
+        <w:autoSpaceDN w:val="0"/>
+        <w:adjustRightInd w:val="0"/>
+        <w:spacing w:after="0" w:line="240" w:lineRule="auto"/>
+        <w:rPr>
+          <w:rFonts w:ascii="Courier New" w:hAnsi="Courier New" w:cs="Courier New"/>
+          <w:sz w:val="24"/>
+          <w:szCs w:val="24"/>
+        </w:rPr>
+      </w:pPr>
+      <w:r>
+        <w:rPr>
+          <w:rFonts w:ascii="Courier New" w:hAnsi="Courier New" w:cs="Courier New"/>
+          <w:color w:val="000000"/>
+          <w:sz w:val="20"/>
+          <w:szCs w:val="20"/>
+        </w:rPr>
+        <w:t xml:space="preserve">figure, </w:t>
+      </w:r>
+      <w:proofErr w:type="spellStart"/>
+      <w:r>
+        <w:rPr>
+          <w:rFonts w:ascii="Courier New" w:hAnsi="Courier New" w:cs="Courier New"/>
+          <w:color w:val="000000"/>
+          <w:sz w:val="20"/>
+          <w:szCs w:val="20"/>
+        </w:rPr>
+        <w:t>imshow</w:t>
+      </w:r>
+      <w:proofErr w:type="spellEnd"/>
+      <w:r>
+        <w:rPr>
+          <w:rFonts w:ascii="Courier New" w:hAnsi="Courier New" w:cs="Courier New"/>
+          <w:color w:val="000000"/>
+          <w:sz w:val="20"/>
+          <w:szCs w:val="20"/>
+        </w:rPr>
+        <w:t>(PR7_SRG);</w:t>
+      </w:r>
+    </w:p>
+    <w:p>
+      <w:pPr>
+        <w:autoSpaceDE w:val="0"/>
+        <w:autoSpaceDN w:val="0"/>
+        <w:adjustRightInd w:val="0"/>
+        <w:spacing w:after="0" w:line="240" w:lineRule="auto"/>
+        <w:rPr>
+          <w:rFonts w:ascii="Courier New" w:hAnsi="Courier New" w:cs="Courier New"/>
+          <w:sz w:val="24"/>
+          <w:szCs w:val="24"/>
+        </w:rPr>
+      </w:pPr>
+      <w:r>
+        <w:rPr>
+          <w:rFonts w:ascii="Courier New" w:hAnsi="Courier New" w:cs="Courier New"/>
+          <w:color w:val="000000"/>
+          <w:sz w:val="20"/>
+          <w:szCs w:val="20"/>
+        </w:rPr>
+        <w:t xml:space="preserve"> </w:t>
+      </w:r>
+    </w:p>
+    <w:p>
+      <w:pPr>
+        <w:autoSpaceDE w:val="0"/>
+        <w:autoSpaceDN w:val="0"/>
+        <w:adjustRightInd w:val="0"/>
+        <w:spacing w:after="0" w:line="240" w:lineRule="auto"/>
+        <w:rPr>
+          <w:rFonts w:ascii="Courier New" w:hAnsi="Courier New" w:cs="Courier New"/>
+          <w:sz w:val="24"/>
+          <w:szCs w:val="24"/>
+        </w:rPr>
+      </w:pPr>
+      <w:r>
+        <w:rPr>
+          <w:rFonts w:ascii="Courier New" w:hAnsi="Courier New" w:cs="Courier New"/>
+          <w:color w:val="000000"/>
+          <w:sz w:val="20"/>
+          <w:szCs w:val="20"/>
+        </w:rPr>
+        <w:t xml:space="preserve">colormap </w:t>
+      </w:r>
+      <w:proofErr w:type="spellStart"/>
+      <w:proofErr w:type="gramStart"/>
+      <w:r>
+        <w:rPr>
+          <w:rFonts w:ascii="Courier New" w:hAnsi="Courier New" w:cs="Courier New"/>
+          <w:color w:val="A020F0"/>
+          <w:sz w:val="20"/>
+          <w:szCs w:val="20"/>
+        </w:rPr>
+        <w:t>gray</w:t>
+      </w:r>
+      <w:proofErr w:type="spellEnd"/>
+      <w:r>
+        <w:rPr>
+          <w:rFonts w:ascii="Courier New" w:hAnsi="Courier New" w:cs="Courier New"/>
+          <w:color w:val="A020F0"/>
+          <w:sz w:val="20"/>
+          <w:szCs w:val="20"/>
+        </w:rPr>
+        <w:t>(</w:t>
+      </w:r>
+      <w:proofErr w:type="gramEnd"/>
+      <w:r>
+        <w:rPr>
+          <w:rFonts w:ascii="Courier New" w:hAnsi="Courier New" w:cs="Courier New"/>
+          <w:color w:val="A020F0"/>
+          <w:sz w:val="20"/>
+          <w:szCs w:val="20"/>
+        </w:rPr>
+        <w:t>255)</w:t>
+      </w:r>
+      <w:r>
+        <w:rPr>
+          <w:rFonts w:ascii="Courier New" w:hAnsi="Courier New" w:cs="Courier New"/>
+          <w:color w:val="000000"/>
+          <w:sz w:val="20"/>
+          <w:szCs w:val="20"/>
+        </w:rPr>
+        <w:t>;</w:t>
+      </w:r>
+    </w:p>
+    <w:p>
+      <w:pPr>
+        <w:rPr>
+          <w:b/>
+          <w:sz w:val="28"/>
+        </w:rPr>
+      </w:pPr>
     </w:p>
     <w:sectPr>
       <w:pgSz w:w="11906" w:h="16838"/>

</xml_diff>